<commit_message>
Updated report and added an icon to game window
</commit_message>
<xml_diff>
--- a/Project Report.docx
+++ b/Project Report.docx
@@ -1,6 +1,6 @@
 
 <file path=word/document.xml><?xml version="1.0" encoding="utf-8"?>
-<w:document xmlns:wpc="http://schemas.microsoft.com/office/word/2010/wordprocessingCanvas" xmlns:cx="http://schemas.microsoft.com/office/drawing/2014/chartex" xmlns:cx1="http://schemas.microsoft.com/office/drawing/2015/9/8/chartex" xmlns:cx2="http://schemas.microsoft.com/office/drawing/2015/10/21/chartex" xmlns:cx3="http://schemas.microsoft.com/office/drawing/2016/5/9/chartex" xmlns:cx4="http://schemas.microsoft.com/office/drawing/2016/5/10/chartex" xmlns:cx5="http://schemas.microsoft.com/office/drawing/2016/5/11/chartex" xmlns:mc="http://schemas.openxmlformats.org/markup-compatibility/2006" xmlns:o="urn:schemas-microsoft-com:office:office" xmlns:r="http://schemas.openxmlformats.org/officeDocument/2006/relationships" xmlns:m="http://schemas.openxmlformats.org/officeDocument/2006/math" xmlns:v="urn:schemas-microsoft-com:vml" xmlns:wp14="http://schemas.microsoft.com/office/word/2010/wordprocessingDrawing" xmlns:wp="http://schemas.openxmlformats.org/drawingml/2006/wordprocessingDrawing" xmlns:w10="urn:schemas-microsoft-com:office:word" xmlns:w="http://schemas.openxmlformats.org/wordprocessingml/2006/main" xmlns:w14="http://schemas.microsoft.com/office/word/2010/wordml" xmlns:w15="http://schemas.microsoft.com/office/word/2012/wordml" xmlns:w16se="http://schemas.microsoft.com/office/word/2015/wordml/symex" xmlns:wpg="http://schemas.microsoft.com/office/word/2010/wordprocessingGroup" xmlns:wpi="http://schemas.microsoft.com/office/word/2010/wordprocessingInk" xmlns:wne="http://schemas.microsoft.com/office/word/2006/wordml" xmlns:wps="http://schemas.microsoft.com/office/word/2010/wordprocessingShape" mc:Ignorable="w14 w15 w16se wp14">
+<w:document xmlns:wpc="http://schemas.microsoft.com/office/word/2010/wordprocessingCanvas" xmlns:mc="http://schemas.openxmlformats.org/markup-compatibility/2006" xmlns:o="urn:schemas-microsoft-com:office:office" xmlns:r="http://schemas.openxmlformats.org/officeDocument/2006/relationships" xmlns:m="http://schemas.openxmlformats.org/officeDocument/2006/math" xmlns:v="urn:schemas-microsoft-com:vml" xmlns:wp14="http://schemas.microsoft.com/office/word/2010/wordprocessingDrawing" xmlns:wp="http://schemas.openxmlformats.org/drawingml/2006/wordprocessingDrawing" xmlns:w10="urn:schemas-microsoft-com:office:word" xmlns:w="http://schemas.openxmlformats.org/wordprocessingml/2006/main" xmlns:w14="http://schemas.microsoft.com/office/word/2010/wordml" xmlns:w15="http://schemas.microsoft.com/office/word/2012/wordml" xmlns:wpg="http://schemas.microsoft.com/office/word/2010/wordprocessingGroup" xmlns:wpi="http://schemas.microsoft.com/office/word/2010/wordprocessingInk" xmlns:wne="http://schemas.microsoft.com/office/word/2006/wordml" xmlns:wps="http://schemas.microsoft.com/office/word/2010/wordprocessingShape" mc:Ignorable="w14 w15 wp14">
   <w:body>
     <w:p>
       <w:pPr>
@@ -666,27 +666,28 @@
       <w:pPr>
         <w:rPr>
           <w:rFonts w:asciiTheme="minorHAnsi" w:hAnsiTheme="minorHAnsi" w:cstheme="minorHAnsi"/>
-          <w:sz w:val="22"/>
-          <w:szCs w:val="22"/>
-        </w:rPr>
-      </w:pPr>
-    </w:p>
-    <w:p>
-      <w:pPr>
-        <w:rPr>
-          <w:rFonts w:asciiTheme="minorHAnsi" w:hAnsiTheme="minorHAnsi" w:cstheme="minorHAnsi"/>
           <w:i/>
           <w:sz w:val="22"/>
           <w:szCs w:val="22"/>
         </w:rPr>
       </w:pPr>
-      <w:r>
+    </w:p>
+    <w:p>
+      <w:pPr>
         <w:rPr>
           <w:rFonts w:asciiTheme="minorHAnsi" w:hAnsiTheme="minorHAnsi" w:cstheme="minorHAnsi"/>
           <w:i/>
           <w:sz w:val="22"/>
           <w:szCs w:val="22"/>
         </w:rPr>
+      </w:pPr>
+      <w:r>
+        <w:rPr>
+          <w:rFonts w:asciiTheme="minorHAnsi" w:hAnsiTheme="minorHAnsi" w:cstheme="minorHAnsi"/>
+          <w:i/>
+          <w:sz w:val="22"/>
+          <w:szCs w:val="22"/>
+        </w:rPr>
         <w:t xml:space="preserve">Give sufficient and clear instructions for staff members to run your game.  Screenshots / diagrams are allowed if </w:t>
       </w:r>
       <w:r>
@@ -706,6 +707,58 @@
           <w:szCs w:val="22"/>
         </w:rPr>
         <w:t xml:space="preserve">.  </w:t>
+      </w:r>
+    </w:p>
+    <w:p/>
+    <w:p>
+      <w:pPr>
+        <w:rPr>
+          <w:rFonts w:asciiTheme="minorHAnsi" w:hAnsiTheme="minorHAnsi" w:cstheme="minorHAnsi"/>
+          <w:sz w:val="22"/>
+          <w:szCs w:val="22"/>
+        </w:rPr>
+      </w:pPr>
+      <w:r>
+        <w:rPr>
+          <w:rFonts w:asciiTheme="minorHAnsi" w:hAnsiTheme="minorHAnsi" w:cstheme="minorHAnsi"/>
+          <w:sz w:val="22"/>
+          <w:szCs w:val="22"/>
+        </w:rPr>
+        <w:t xml:space="preserve">To enable multiplayer functionalities, first start by executing the Server.py file. To run the actual game, execute the Main.py file (twice </w:t>
+      </w:r>
+      <w:r>
+        <w:rPr>
+          <w:rFonts w:asciiTheme="minorHAnsi" w:hAnsiTheme="minorHAnsi" w:cstheme="minorHAnsi"/>
+          <w:sz w:val="22"/>
+          <w:szCs w:val="22"/>
+        </w:rPr>
+        <w:t>if planning to</w:t>
+      </w:r>
+      <w:r>
+        <w:rPr>
+          <w:rFonts w:asciiTheme="minorHAnsi" w:hAnsiTheme="minorHAnsi" w:cstheme="minorHAnsi"/>
+          <w:sz w:val="22"/>
+          <w:szCs w:val="22"/>
+        </w:rPr>
+        <w:t xml:space="preserve"> play multiplayer).</w:t>
+      </w:r>
+      <w:r>
+        <w:rPr>
+          <w:rFonts w:asciiTheme="minorHAnsi" w:hAnsiTheme="minorHAnsi" w:cstheme="minorHAnsi"/>
+          <w:sz w:val="22"/>
+          <w:szCs w:val="22"/>
+        </w:rPr>
+        <w:t xml:space="preserve"> To change game modes (Multiplayer (local/multiplayer) or vs. the AI) go to the settings menu from the main menu. Finally, t</w:t>
+      </w:r>
+      <w:bookmarkStart w:id="0" w:name="_GoBack"/>
+      <w:bookmarkEnd w:id="0"/>
+      <w:r>
+        <w:rPr>
+          <w:rFonts w:asciiTheme="minorHAnsi" w:hAnsiTheme="minorHAnsi" w:cstheme="minorHAnsi"/>
+          <w:sz w:val="22"/>
+          <w:szCs w:val="22"/>
+        </w:rPr>
+        <w:t xml:space="preserve">o start the game click “Play the Game”. </w:t>
       </w:r>
     </w:p>
     <w:p>
@@ -833,8 +886,9 @@
           <w:sz w:val="22"/>
           <w:szCs w:val="22"/>
         </w:rPr>
-        <w:t xml:space="preserve">(e.g. Tkinter etc) if any you used; what </w:t>
-      </w:r>
+        <w:t xml:space="preserve">(e.g. </w:t>
+      </w:r>
+      <w:proofErr w:type="spellStart"/>
       <w:r>
         <w:rPr>
           <w:rFonts w:asciiTheme="minorHAnsi" w:hAnsiTheme="minorHAnsi" w:cstheme="minorHAnsi"/>
@@ -842,8 +896,9 @@
           <w:sz w:val="22"/>
           <w:szCs w:val="22"/>
         </w:rPr>
-        <w:t xml:space="preserve"> programming techniques </w:t>
-      </w:r>
+        <w:t>Tkinter</w:t>
+      </w:r>
+      <w:proofErr w:type="spellEnd"/>
       <w:r>
         <w:rPr>
           <w:rFonts w:asciiTheme="minorHAnsi" w:hAnsiTheme="minorHAnsi" w:cstheme="minorHAnsi"/>
@@ -851,34 +906,130 @@
           <w:sz w:val="22"/>
           <w:szCs w:val="22"/>
         </w:rPr>
-        <w:t>(e.g. OOP, functional etc); how you represented the game components (e.g. lists, dictionaries); and how your different functions communicate with each other.  You can also discuss how these things changed over the course of the project.</w:t>
-      </w:r>
-    </w:p>
-    <w:p>
-      <w:pPr>
+        <w:t xml:space="preserve"> </w:t>
+      </w:r>
+      <w:proofErr w:type="spellStart"/>
+      <w:r>
         <w:rPr>
           <w:rFonts w:asciiTheme="minorHAnsi" w:hAnsiTheme="minorHAnsi" w:cstheme="minorHAnsi"/>
           <w:i/>
           <w:sz w:val="22"/>
           <w:szCs w:val="22"/>
         </w:rPr>
-      </w:pPr>
-    </w:p>
-    <w:p>
-      <w:pPr>
-        <w:rPr>
-          <w:rFonts w:asciiTheme="minorHAnsi" w:hAnsiTheme="minorHAnsi" w:cstheme="minorHAnsi"/>
-          <w:sz w:val="22"/>
-          <w:szCs w:val="22"/>
-        </w:rPr>
-      </w:pPr>
-      <w:r>
-        <w:rPr>
-          <w:rFonts w:asciiTheme="minorHAnsi" w:hAnsiTheme="minorHAnsi" w:cstheme="minorHAnsi"/>
-          <w:sz w:val="22"/>
-          <w:szCs w:val="22"/>
-        </w:rPr>
-        <w:t xml:space="preserve">When I first started creating the game I was using the TKinter module. This allowed me to create the Tic-Tac-Toe game with a GUI. This was not asked of us however I felt that it was a better way to play the game. </w:t>
+        <w:t>etc</w:t>
+      </w:r>
+      <w:proofErr w:type="spellEnd"/>
+      <w:r>
+        <w:rPr>
+          <w:rFonts w:asciiTheme="minorHAnsi" w:hAnsiTheme="minorHAnsi" w:cstheme="minorHAnsi"/>
+          <w:i/>
+          <w:sz w:val="22"/>
+          <w:szCs w:val="22"/>
+        </w:rPr>
+        <w:t xml:space="preserve">) if any you used; </w:t>
+      </w:r>
+      <w:proofErr w:type="gramStart"/>
+      <w:r>
+        <w:rPr>
+          <w:rFonts w:asciiTheme="minorHAnsi" w:hAnsiTheme="minorHAnsi" w:cstheme="minorHAnsi"/>
+          <w:i/>
+          <w:sz w:val="22"/>
+          <w:szCs w:val="22"/>
+        </w:rPr>
+        <w:t xml:space="preserve">what </w:t>
+      </w:r>
+      <w:r>
+        <w:rPr>
+          <w:rFonts w:asciiTheme="minorHAnsi" w:hAnsiTheme="minorHAnsi" w:cstheme="minorHAnsi"/>
+          <w:i/>
+          <w:sz w:val="22"/>
+          <w:szCs w:val="22"/>
+        </w:rPr>
+        <w:t xml:space="preserve"> programming</w:t>
+      </w:r>
+      <w:proofErr w:type="gramEnd"/>
+      <w:r>
+        <w:rPr>
+          <w:rFonts w:asciiTheme="minorHAnsi" w:hAnsiTheme="minorHAnsi" w:cstheme="minorHAnsi"/>
+          <w:i/>
+          <w:sz w:val="22"/>
+          <w:szCs w:val="22"/>
+        </w:rPr>
+        <w:t xml:space="preserve"> techniques </w:t>
+      </w:r>
+      <w:r>
+        <w:rPr>
+          <w:rFonts w:asciiTheme="minorHAnsi" w:hAnsiTheme="minorHAnsi" w:cstheme="minorHAnsi"/>
+          <w:i/>
+          <w:sz w:val="22"/>
+          <w:szCs w:val="22"/>
+        </w:rPr>
+        <w:t xml:space="preserve">(e.g. OOP, functional </w:t>
+      </w:r>
+      <w:proofErr w:type="spellStart"/>
+      <w:r>
+        <w:rPr>
+          <w:rFonts w:asciiTheme="minorHAnsi" w:hAnsiTheme="minorHAnsi" w:cstheme="minorHAnsi"/>
+          <w:i/>
+          <w:sz w:val="22"/>
+          <w:szCs w:val="22"/>
+        </w:rPr>
+        <w:t>etc</w:t>
+      </w:r>
+      <w:proofErr w:type="spellEnd"/>
+      <w:r>
+        <w:rPr>
+          <w:rFonts w:asciiTheme="minorHAnsi" w:hAnsiTheme="minorHAnsi" w:cstheme="minorHAnsi"/>
+          <w:i/>
+          <w:sz w:val="22"/>
+          <w:szCs w:val="22"/>
+        </w:rPr>
+        <w:t>); how you represented the game components (e.g. lists, dictionaries); and how your different functions communicate with each other.  You can also discuss how these things changed over the course of the project.</w:t>
+      </w:r>
+    </w:p>
+    <w:p>
+      <w:pPr>
+        <w:rPr>
+          <w:rFonts w:asciiTheme="minorHAnsi" w:hAnsiTheme="minorHAnsi" w:cstheme="minorHAnsi"/>
+          <w:i/>
+          <w:sz w:val="22"/>
+          <w:szCs w:val="22"/>
+        </w:rPr>
+      </w:pPr>
+    </w:p>
+    <w:p>
+      <w:pPr>
+        <w:rPr>
+          <w:rFonts w:asciiTheme="minorHAnsi" w:hAnsiTheme="minorHAnsi" w:cstheme="minorHAnsi"/>
+          <w:sz w:val="22"/>
+          <w:szCs w:val="22"/>
+        </w:rPr>
+      </w:pPr>
+      <w:r>
+        <w:rPr>
+          <w:rFonts w:asciiTheme="minorHAnsi" w:hAnsiTheme="minorHAnsi" w:cstheme="minorHAnsi"/>
+          <w:sz w:val="22"/>
+          <w:szCs w:val="22"/>
+        </w:rPr>
+        <w:t xml:space="preserve">When I first started creating the game I was using the </w:t>
+      </w:r>
+      <w:proofErr w:type="spellStart"/>
+      <w:r>
+        <w:rPr>
+          <w:rFonts w:asciiTheme="minorHAnsi" w:hAnsiTheme="minorHAnsi" w:cstheme="minorHAnsi"/>
+          <w:sz w:val="22"/>
+          <w:szCs w:val="22"/>
+        </w:rPr>
+        <w:t>TKinter</w:t>
+      </w:r>
+      <w:proofErr w:type="spellEnd"/>
+      <w:r>
+        <w:rPr>
+          <w:rFonts w:asciiTheme="minorHAnsi" w:hAnsiTheme="minorHAnsi" w:cstheme="minorHAnsi"/>
+          <w:sz w:val="22"/>
+          <w:szCs w:val="22"/>
+        </w:rPr>
+        <w:t xml:space="preserve"> module. This allowed me to create the Tic-Tac-Toe game with a GUI. This was not asked of us however I felt that it was a better way to play the game. </w:t>
       </w:r>
       <w:r>
         <w:rPr>
@@ -918,7 +1069,43 @@
           <w:sz w:val="22"/>
           <w:szCs w:val="22"/>
         </w:rPr>
-        <w:t xml:space="preserve"> TKinter is in my opinion a fiddly way of creating a user interface therefore I decided to remake my game while using the Pygame module. This made more sense </w:t>
+        <w:t xml:space="preserve"> </w:t>
+      </w:r>
+      <w:proofErr w:type="spellStart"/>
+      <w:r>
+        <w:rPr>
+          <w:rFonts w:asciiTheme="minorHAnsi" w:hAnsiTheme="minorHAnsi" w:cstheme="minorHAnsi"/>
+          <w:sz w:val="22"/>
+          <w:szCs w:val="22"/>
+        </w:rPr>
+        <w:t>TKinter</w:t>
+      </w:r>
+      <w:proofErr w:type="spellEnd"/>
+      <w:r>
+        <w:rPr>
+          <w:rFonts w:asciiTheme="minorHAnsi" w:hAnsiTheme="minorHAnsi" w:cstheme="minorHAnsi"/>
+          <w:sz w:val="22"/>
+          <w:szCs w:val="22"/>
+        </w:rPr>
+        <w:t xml:space="preserve"> is in my opinion a fiddly way of creating a user interface therefore I decided to remake my game while using the </w:t>
+      </w:r>
+      <w:proofErr w:type="spellStart"/>
+      <w:r>
+        <w:rPr>
+          <w:rFonts w:asciiTheme="minorHAnsi" w:hAnsiTheme="minorHAnsi" w:cstheme="minorHAnsi"/>
+          <w:sz w:val="22"/>
+          <w:szCs w:val="22"/>
+        </w:rPr>
+        <w:t>Pygame</w:t>
+      </w:r>
+      <w:proofErr w:type="spellEnd"/>
+      <w:r>
+        <w:rPr>
+          <w:rFonts w:asciiTheme="minorHAnsi" w:hAnsiTheme="minorHAnsi" w:cstheme="minorHAnsi"/>
+          <w:sz w:val="22"/>
+          <w:szCs w:val="22"/>
+        </w:rPr>
+        <w:t xml:space="preserve"> module. This made more sense </w:t>
       </w:r>
       <w:r>
         <w:rPr>
@@ -976,17 +1163,7 @@
           <w:sz w:val="22"/>
           <w:szCs w:val="22"/>
         </w:rPr>
-        <w:t xml:space="preserve">I represented the game using a list. I </w:t>
-      </w:r>
-      <w:bookmarkStart w:id="0" w:name="_GoBack"/>
-      <w:bookmarkEnd w:id="0"/>
-      <w:r>
-        <w:rPr>
-          <w:rFonts w:asciiTheme="minorHAnsi" w:hAnsiTheme="minorHAnsi" w:cstheme="minorHAnsi"/>
-          <w:sz w:val="22"/>
-          <w:szCs w:val="22"/>
-        </w:rPr>
-        <w:t xml:space="preserve">decided to use a list and not a </w:t>
+        <w:t xml:space="preserve">I represented the game using a list. I decided to use a list and not a </w:t>
       </w:r>
       <w:r>
         <w:rPr>
@@ -1105,30 +1282,50 @@
           <w:szCs w:val="22"/>
         </w:rPr>
       </w:pPr>
-      <w:r>
-        <w:rPr>
-          <w:rFonts w:asciiTheme="minorHAnsi" w:hAnsiTheme="minorHAnsi" w:cstheme="minorHAnsi"/>
-          <w:sz w:val="22"/>
-          <w:szCs w:val="22"/>
-        </w:rPr>
-        <w:t>Game_AI – This class handled the AI portion of the game in our case this class had a function which return the move of the AI.</w:t>
-      </w:r>
-    </w:p>
-    <w:p>
-      <w:pPr>
-        <w:rPr>
-          <w:rFonts w:asciiTheme="minorHAnsi" w:hAnsiTheme="minorHAnsi" w:cstheme="minorHAnsi"/>
-          <w:sz w:val="22"/>
-          <w:szCs w:val="22"/>
-        </w:rPr>
-      </w:pPr>
-      <w:r>
-        <w:rPr>
-          <w:rFonts w:asciiTheme="minorHAnsi" w:hAnsiTheme="minorHAnsi" w:cstheme="minorHAnsi"/>
-          <w:sz w:val="22"/>
-          <w:szCs w:val="22"/>
-        </w:rPr>
-        <w:t xml:space="preserve">Game_Functions – This class has </w:t>
+      <w:proofErr w:type="spellStart"/>
+      <w:r>
+        <w:rPr>
+          <w:rFonts w:asciiTheme="minorHAnsi" w:hAnsiTheme="minorHAnsi" w:cstheme="minorHAnsi"/>
+          <w:sz w:val="22"/>
+          <w:szCs w:val="22"/>
+        </w:rPr>
+        <w:t>Game_AI</w:t>
+      </w:r>
+      <w:proofErr w:type="spellEnd"/>
+      <w:r>
+        <w:rPr>
+          <w:rFonts w:asciiTheme="minorHAnsi" w:hAnsiTheme="minorHAnsi" w:cstheme="minorHAnsi"/>
+          <w:sz w:val="22"/>
+          <w:szCs w:val="22"/>
+        </w:rPr>
+        <w:t xml:space="preserve"> – This class handled the AI portion of the game in our case this class had a function which return the move of the AI.</w:t>
+      </w:r>
+    </w:p>
+    <w:p>
+      <w:pPr>
+        <w:rPr>
+          <w:rFonts w:asciiTheme="minorHAnsi" w:hAnsiTheme="minorHAnsi" w:cstheme="minorHAnsi"/>
+          <w:sz w:val="22"/>
+          <w:szCs w:val="22"/>
+        </w:rPr>
+      </w:pPr>
+      <w:proofErr w:type="spellStart"/>
+      <w:r>
+        <w:rPr>
+          <w:rFonts w:asciiTheme="minorHAnsi" w:hAnsiTheme="minorHAnsi" w:cstheme="minorHAnsi"/>
+          <w:sz w:val="22"/>
+          <w:szCs w:val="22"/>
+        </w:rPr>
+        <w:t>Game_Functions</w:t>
+      </w:r>
+      <w:proofErr w:type="spellEnd"/>
+      <w:r>
+        <w:rPr>
+          <w:rFonts w:asciiTheme="minorHAnsi" w:hAnsiTheme="minorHAnsi" w:cstheme="minorHAnsi"/>
+          <w:sz w:val="22"/>
+          <w:szCs w:val="22"/>
+        </w:rPr>
+        <w:t xml:space="preserve"> – This class has </w:t>
       </w:r>
       <w:r>
         <w:rPr>
@@ -1144,7 +1341,25 @@
           <w:sz w:val="22"/>
           <w:szCs w:val="22"/>
         </w:rPr>
-        <w:t xml:space="preserve"> the function which will be used in the playing of Tic-Tac-Toe such as the Take_Turn function.</w:t>
+        <w:t xml:space="preserve"> the function which will be used in the playing of Tic-Tac-Toe such as the </w:t>
+      </w:r>
+      <w:proofErr w:type="spellStart"/>
+      <w:r>
+        <w:rPr>
+          <w:rFonts w:asciiTheme="minorHAnsi" w:hAnsiTheme="minorHAnsi" w:cstheme="minorHAnsi"/>
+          <w:sz w:val="22"/>
+          <w:szCs w:val="22"/>
+        </w:rPr>
+        <w:t>Take_Turn</w:t>
+      </w:r>
+      <w:proofErr w:type="spellEnd"/>
+      <w:r>
+        <w:rPr>
+          <w:rFonts w:asciiTheme="minorHAnsi" w:hAnsiTheme="minorHAnsi" w:cstheme="minorHAnsi"/>
+          <w:sz w:val="22"/>
+          <w:szCs w:val="22"/>
+        </w:rPr>
+        <w:t xml:space="preserve"> function.</w:t>
       </w:r>
     </w:p>
     <w:p>
@@ -1238,7 +1453,43 @@
           <w:sz w:val="22"/>
           <w:szCs w:val="22"/>
         </w:rPr>
-        <w:t>Changes over the creation of the game – At first the game was created using TKinter then it was changed and remade using the Pygame module. This was an important switch as it eventually made making the game easier and less hassle. This is an important part of programming since there is no reason for making it difficult for yourself if there is no need.</w:t>
+        <w:t xml:space="preserve">Changes over the creation of the game – At first the game was created using </w:t>
+      </w:r>
+      <w:proofErr w:type="spellStart"/>
+      <w:r>
+        <w:rPr>
+          <w:rFonts w:asciiTheme="minorHAnsi" w:hAnsiTheme="minorHAnsi" w:cstheme="minorHAnsi"/>
+          <w:sz w:val="22"/>
+          <w:szCs w:val="22"/>
+        </w:rPr>
+        <w:t>TKinter</w:t>
+      </w:r>
+      <w:proofErr w:type="spellEnd"/>
+      <w:r>
+        <w:rPr>
+          <w:rFonts w:asciiTheme="minorHAnsi" w:hAnsiTheme="minorHAnsi" w:cstheme="minorHAnsi"/>
+          <w:sz w:val="22"/>
+          <w:szCs w:val="22"/>
+        </w:rPr>
+        <w:t xml:space="preserve"> then it was changed and remade using the </w:t>
+      </w:r>
+      <w:proofErr w:type="spellStart"/>
+      <w:r>
+        <w:rPr>
+          <w:rFonts w:asciiTheme="minorHAnsi" w:hAnsiTheme="minorHAnsi" w:cstheme="minorHAnsi"/>
+          <w:sz w:val="22"/>
+          <w:szCs w:val="22"/>
+        </w:rPr>
+        <w:t>Pygame</w:t>
+      </w:r>
+      <w:proofErr w:type="spellEnd"/>
+      <w:r>
+        <w:rPr>
+          <w:rFonts w:asciiTheme="minorHAnsi" w:hAnsiTheme="minorHAnsi" w:cstheme="minorHAnsi"/>
+          <w:sz w:val="22"/>
+          <w:szCs w:val="22"/>
+        </w:rPr>
+        <w:t xml:space="preserve"> module. This was an important switch as it eventually made making the game easier and less hassle. This is an important part of programming since there is no reason for making it difficult for yourself if there is no need.</w:t>
       </w:r>
     </w:p>
     <w:p>
@@ -1414,7 +1665,61 @@
           <w:sz w:val="22"/>
           <w:szCs w:val="22"/>
         </w:rPr>
-        <w:t>Managing the project as a group was a challenge at the start as some group members like James and Goncavlo …. On the other hand Shivani and Nimra required extra time…. However, we did manage to keep up with the tasks and complete them on time….</w:t>
+        <w:t xml:space="preserve">Managing the project as a group was a challenge at the start as some group members like James and </w:t>
+      </w:r>
+      <w:proofErr w:type="spellStart"/>
+      <w:r>
+        <w:rPr>
+          <w:rFonts w:asciiTheme="minorHAnsi" w:hAnsiTheme="minorHAnsi" w:cstheme="minorHAnsi"/>
+          <w:sz w:val="22"/>
+          <w:szCs w:val="22"/>
+        </w:rPr>
+        <w:t>Goncavlo</w:t>
+      </w:r>
+      <w:proofErr w:type="spellEnd"/>
+      <w:r>
+        <w:rPr>
+          <w:rFonts w:asciiTheme="minorHAnsi" w:hAnsiTheme="minorHAnsi" w:cstheme="minorHAnsi"/>
+          <w:sz w:val="22"/>
+          <w:szCs w:val="22"/>
+        </w:rPr>
+        <w:t xml:space="preserve"> …. On the other hand </w:t>
+      </w:r>
+      <w:proofErr w:type="spellStart"/>
+      <w:r>
+        <w:rPr>
+          <w:rFonts w:asciiTheme="minorHAnsi" w:hAnsiTheme="minorHAnsi" w:cstheme="minorHAnsi"/>
+          <w:sz w:val="22"/>
+          <w:szCs w:val="22"/>
+        </w:rPr>
+        <w:t>Shivani</w:t>
+      </w:r>
+      <w:proofErr w:type="spellEnd"/>
+      <w:r>
+        <w:rPr>
+          <w:rFonts w:asciiTheme="minorHAnsi" w:hAnsiTheme="minorHAnsi" w:cstheme="minorHAnsi"/>
+          <w:sz w:val="22"/>
+          <w:szCs w:val="22"/>
+        </w:rPr>
+        <w:t xml:space="preserve"> and </w:t>
+      </w:r>
+      <w:proofErr w:type="spellStart"/>
+      <w:r>
+        <w:rPr>
+          <w:rFonts w:asciiTheme="minorHAnsi" w:hAnsiTheme="minorHAnsi" w:cstheme="minorHAnsi"/>
+          <w:sz w:val="22"/>
+          <w:szCs w:val="22"/>
+        </w:rPr>
+        <w:t>Nimra</w:t>
+      </w:r>
+      <w:proofErr w:type="spellEnd"/>
+      <w:r>
+        <w:rPr>
+          <w:rFonts w:asciiTheme="minorHAnsi" w:hAnsiTheme="minorHAnsi" w:cstheme="minorHAnsi"/>
+          <w:sz w:val="22"/>
+          <w:szCs w:val="22"/>
+        </w:rPr>
+        <w:t xml:space="preserve"> required extra time…. However, we did manage to keep up with the tasks and complete them on time….</w:t>
       </w:r>
     </w:p>
     <w:p>
@@ -1442,7 +1747,25 @@
           <w:sz w:val="22"/>
           <w:szCs w:val="22"/>
         </w:rPr>
-        <w:t>We had 4 group members altogether hence why we decided to split into pairs and come up with a simple game code to begin with. Subsequently, both codes did function properly but we chose to work ahead with James and Goncavlos code and built up from there as a group. As a group this was our first task and we succeeded…</w:t>
+        <w:t xml:space="preserve">We had 4 group members altogether hence why we decided to split into pairs and come up with a simple game code to begin with. Subsequently, both codes did function properly but we chose to work ahead with James and </w:t>
+      </w:r>
+      <w:proofErr w:type="spellStart"/>
+      <w:r>
+        <w:rPr>
+          <w:rFonts w:asciiTheme="minorHAnsi" w:hAnsiTheme="minorHAnsi" w:cstheme="minorHAnsi"/>
+          <w:sz w:val="22"/>
+          <w:szCs w:val="22"/>
+        </w:rPr>
+        <w:t>Goncavlos</w:t>
+      </w:r>
+      <w:proofErr w:type="spellEnd"/>
+      <w:r>
+        <w:rPr>
+          <w:rFonts w:asciiTheme="minorHAnsi" w:hAnsiTheme="minorHAnsi" w:cstheme="minorHAnsi"/>
+          <w:sz w:val="22"/>
+          <w:szCs w:val="22"/>
+        </w:rPr>
+        <w:t xml:space="preserve"> code and built up from there as a group. As a group this was our first task and we succeeded…</w:t>
       </w:r>
     </w:p>
     <w:p>
@@ -1470,7 +1793,43 @@
           <w:sz w:val="22"/>
           <w:szCs w:val="22"/>
         </w:rPr>
-        <w:t>Good group communication is one of the key elements of successful group work, and throughout this project we made sure all team members were contributing towards the project equally and interacted with each other with respect and integrity. Having trust in one another increased the confidence which made it easier for us to interact with each other and make decisions effectively. In addition, to increase our level of communication, we made sure we all stayed in contact outside our Lab hrs, so we made a group chat on whatsapp, repository on Github and exchanged email addresses for further enquiries. Furthermore, we also arranged two group meetings throughout the project to talk about the progression and further plans to implement the project.</w:t>
+        <w:t xml:space="preserve">Good group communication is one of the key elements of successful group work, and throughout this project we made sure all team members were contributing towards the project equally and interacted with each other with respect and integrity. Having trust in one another increased the confidence which made it easier for us to interact with each other and make decisions effectively. In addition, to increase our level of communication, we made sure we all stayed in contact outside our Lab hrs, so we made a group chat on </w:t>
+      </w:r>
+      <w:proofErr w:type="spellStart"/>
+      <w:r>
+        <w:rPr>
+          <w:rFonts w:asciiTheme="minorHAnsi" w:hAnsiTheme="minorHAnsi" w:cstheme="minorHAnsi"/>
+          <w:sz w:val="22"/>
+          <w:szCs w:val="22"/>
+        </w:rPr>
+        <w:t>whatsapp</w:t>
+      </w:r>
+      <w:proofErr w:type="spellEnd"/>
+      <w:r>
+        <w:rPr>
+          <w:rFonts w:asciiTheme="minorHAnsi" w:hAnsiTheme="minorHAnsi" w:cstheme="minorHAnsi"/>
+          <w:sz w:val="22"/>
+          <w:szCs w:val="22"/>
+        </w:rPr>
+        <w:t xml:space="preserve">, repository on </w:t>
+      </w:r>
+      <w:proofErr w:type="spellStart"/>
+      <w:r>
+        <w:rPr>
+          <w:rFonts w:asciiTheme="minorHAnsi" w:hAnsiTheme="minorHAnsi" w:cstheme="minorHAnsi"/>
+          <w:sz w:val="22"/>
+          <w:szCs w:val="22"/>
+        </w:rPr>
+        <w:t>Github</w:t>
+      </w:r>
+      <w:proofErr w:type="spellEnd"/>
+      <w:r>
+        <w:rPr>
+          <w:rFonts w:asciiTheme="minorHAnsi" w:hAnsiTheme="minorHAnsi" w:cstheme="minorHAnsi"/>
+          <w:sz w:val="22"/>
+          <w:szCs w:val="22"/>
+        </w:rPr>
+        <w:t xml:space="preserve"> and exchanged email addresses for further enquiries. Furthermore, we also arranged two group meetings throughout the project to talk about the progression and further plans to implement the project.</w:t>
       </w:r>
     </w:p>
     <w:p>
@@ -1498,7 +1857,25 @@
           <w:sz w:val="22"/>
           <w:szCs w:val="22"/>
         </w:rPr>
-        <w:t>We were introduced to Github….which helped us get started on our code .managing and merging the code…..We agreed on decisions and then …</w:t>
+        <w:t xml:space="preserve">We were introduced to </w:t>
+      </w:r>
+      <w:proofErr w:type="spellStart"/>
+      <w:r>
+        <w:rPr>
+          <w:rFonts w:asciiTheme="minorHAnsi" w:hAnsiTheme="minorHAnsi" w:cstheme="minorHAnsi"/>
+          <w:sz w:val="22"/>
+          <w:szCs w:val="22"/>
+        </w:rPr>
+        <w:t>Github</w:t>
+      </w:r>
+      <w:proofErr w:type="spellEnd"/>
+      <w:r>
+        <w:rPr>
+          <w:rFonts w:asciiTheme="minorHAnsi" w:hAnsiTheme="minorHAnsi" w:cstheme="minorHAnsi"/>
+          <w:sz w:val="22"/>
+          <w:szCs w:val="22"/>
+        </w:rPr>
+        <w:t>….which helped us get started on our code .managing and merging the code…..We agreed on decisions and then …</w:t>
       </w:r>
     </w:p>
     <w:p>
@@ -1590,7 +1967,95 @@
           <w:szCs w:val="22"/>
           <w:shd w:val="clear" w:color="auto" w:fill="FFFFFF"/>
         </w:rPr>
-        <w:t>In conclusion, as a group we agreed on individual tasks based on our past experiences and what we were confident to achieve best results in. However, some tasks were quite challenging for Nimra and Shivani, ie coding and the networking stage of the game, however James and Goncavlo who were more experienced members of the group supported them which is one of the advantages of group work.</w:t>
+        <w:t xml:space="preserve">In conclusion, as a group we agreed on individual tasks based on our past experiences and what we were confident to achieve best results in. However, some tasks were quite challenging for </w:t>
+      </w:r>
+      <w:proofErr w:type="spellStart"/>
+      <w:r>
+        <w:rPr>
+          <w:rFonts w:asciiTheme="minorHAnsi" w:hAnsiTheme="minorHAnsi" w:cstheme="minorHAnsi"/>
+          <w:color w:val="000000"/>
+          <w:sz w:val="22"/>
+          <w:szCs w:val="22"/>
+          <w:shd w:val="clear" w:color="auto" w:fill="FFFFFF"/>
+        </w:rPr>
+        <w:t>Nimra</w:t>
+      </w:r>
+      <w:proofErr w:type="spellEnd"/>
+      <w:r>
+        <w:rPr>
+          <w:rFonts w:asciiTheme="minorHAnsi" w:hAnsiTheme="minorHAnsi" w:cstheme="minorHAnsi"/>
+          <w:color w:val="000000"/>
+          <w:sz w:val="22"/>
+          <w:szCs w:val="22"/>
+          <w:shd w:val="clear" w:color="auto" w:fill="FFFFFF"/>
+        </w:rPr>
+        <w:t xml:space="preserve"> and </w:t>
+      </w:r>
+      <w:proofErr w:type="spellStart"/>
+      <w:r>
+        <w:rPr>
+          <w:rFonts w:asciiTheme="minorHAnsi" w:hAnsiTheme="minorHAnsi" w:cstheme="minorHAnsi"/>
+          <w:color w:val="000000"/>
+          <w:sz w:val="22"/>
+          <w:szCs w:val="22"/>
+          <w:shd w:val="clear" w:color="auto" w:fill="FFFFFF"/>
+        </w:rPr>
+        <w:t>Shivani</w:t>
+      </w:r>
+      <w:proofErr w:type="spellEnd"/>
+      <w:r>
+        <w:rPr>
+          <w:rFonts w:asciiTheme="minorHAnsi" w:hAnsiTheme="minorHAnsi" w:cstheme="minorHAnsi"/>
+          <w:color w:val="000000"/>
+          <w:sz w:val="22"/>
+          <w:szCs w:val="22"/>
+          <w:shd w:val="clear" w:color="auto" w:fill="FFFFFF"/>
+        </w:rPr>
+        <w:t xml:space="preserve">, </w:t>
+      </w:r>
+      <w:proofErr w:type="spellStart"/>
+      <w:r>
+        <w:rPr>
+          <w:rFonts w:asciiTheme="minorHAnsi" w:hAnsiTheme="minorHAnsi" w:cstheme="minorHAnsi"/>
+          <w:color w:val="000000"/>
+          <w:sz w:val="22"/>
+          <w:szCs w:val="22"/>
+          <w:shd w:val="clear" w:color="auto" w:fill="FFFFFF"/>
+        </w:rPr>
+        <w:t>ie</w:t>
+      </w:r>
+      <w:proofErr w:type="spellEnd"/>
+      <w:r>
+        <w:rPr>
+          <w:rFonts w:asciiTheme="minorHAnsi" w:hAnsiTheme="minorHAnsi" w:cstheme="minorHAnsi"/>
+          <w:color w:val="000000"/>
+          <w:sz w:val="22"/>
+          <w:szCs w:val="22"/>
+          <w:shd w:val="clear" w:color="auto" w:fill="FFFFFF"/>
+        </w:rPr>
+        <w:t xml:space="preserve"> coding and the networking stage of the game, however James and </w:t>
+      </w:r>
+      <w:proofErr w:type="spellStart"/>
+      <w:r>
+        <w:rPr>
+          <w:rFonts w:asciiTheme="minorHAnsi" w:hAnsiTheme="minorHAnsi" w:cstheme="minorHAnsi"/>
+          <w:color w:val="000000"/>
+          <w:sz w:val="22"/>
+          <w:szCs w:val="22"/>
+          <w:shd w:val="clear" w:color="auto" w:fill="FFFFFF"/>
+        </w:rPr>
+        <w:t>Goncavlo</w:t>
+      </w:r>
+      <w:proofErr w:type="spellEnd"/>
+      <w:r>
+        <w:rPr>
+          <w:rFonts w:asciiTheme="minorHAnsi" w:hAnsiTheme="minorHAnsi" w:cstheme="minorHAnsi"/>
+          <w:color w:val="000000"/>
+          <w:sz w:val="22"/>
+          <w:szCs w:val="22"/>
+          <w:shd w:val="clear" w:color="auto" w:fill="FFFFFF"/>
+        </w:rPr>
+        <w:t xml:space="preserve"> who were more experienced members of the group supported them which is one of the advantages of group work.</w:t>
       </w:r>
     </w:p>
     <w:p>
@@ -1722,15 +2187,141 @@
           <w:sz w:val="22"/>
           <w:szCs w:val="22"/>
         </w:rPr>
-        <w:t xml:space="preserve">to divide the tasks in to pairs, as this would broaden our horizons, therefore each group member would contribute towards the assignment. Shivani and Nimra had started from the basics compared to James and Gonsalo who were more advanced regarding the tasks that required programming. </w:t>
-      </w:r>
-      <w:r>
-        <w:rPr>
-          <w:rFonts w:asciiTheme="minorHAnsi" w:hAnsiTheme="minorHAnsi" w:cstheme="minorHAnsi"/>
-          <w:sz w:val="22"/>
-          <w:szCs w:val="22"/>
-        </w:rPr>
-        <w:t xml:space="preserve">Although Shivani and Nimra had created a basic tic-tac-toe game, they had managed to create it successfully. However Shivani and Nimra had found the networking phase of the project, very complicated, they had to do additional research regarding the networking. This process required extra time for them to understand the process, however they were unsuccessful in building the network for  </w:t>
+        <w:t xml:space="preserve">to divide the tasks in to pairs, as this would broaden our horizons, therefore each group member would contribute towards the assignment. </w:t>
+      </w:r>
+      <w:proofErr w:type="spellStart"/>
+      <w:r>
+        <w:rPr>
+          <w:rFonts w:asciiTheme="minorHAnsi" w:hAnsiTheme="minorHAnsi" w:cstheme="minorHAnsi"/>
+          <w:sz w:val="22"/>
+          <w:szCs w:val="22"/>
+        </w:rPr>
+        <w:t>Shivani</w:t>
+      </w:r>
+      <w:proofErr w:type="spellEnd"/>
+      <w:r>
+        <w:rPr>
+          <w:rFonts w:asciiTheme="minorHAnsi" w:hAnsiTheme="minorHAnsi" w:cstheme="minorHAnsi"/>
+          <w:sz w:val="22"/>
+          <w:szCs w:val="22"/>
+        </w:rPr>
+        <w:t xml:space="preserve"> and </w:t>
+      </w:r>
+      <w:proofErr w:type="spellStart"/>
+      <w:r>
+        <w:rPr>
+          <w:rFonts w:asciiTheme="minorHAnsi" w:hAnsiTheme="minorHAnsi" w:cstheme="minorHAnsi"/>
+          <w:sz w:val="22"/>
+          <w:szCs w:val="22"/>
+        </w:rPr>
+        <w:t>Nimra</w:t>
+      </w:r>
+      <w:proofErr w:type="spellEnd"/>
+      <w:r>
+        <w:rPr>
+          <w:rFonts w:asciiTheme="minorHAnsi" w:hAnsiTheme="minorHAnsi" w:cstheme="minorHAnsi"/>
+          <w:sz w:val="22"/>
+          <w:szCs w:val="22"/>
+        </w:rPr>
+        <w:t xml:space="preserve"> had started from the basics compared to James and </w:t>
+      </w:r>
+      <w:proofErr w:type="spellStart"/>
+      <w:r>
+        <w:rPr>
+          <w:rFonts w:asciiTheme="minorHAnsi" w:hAnsiTheme="minorHAnsi" w:cstheme="minorHAnsi"/>
+          <w:sz w:val="22"/>
+          <w:szCs w:val="22"/>
+        </w:rPr>
+        <w:t>Gonsalo</w:t>
+      </w:r>
+      <w:proofErr w:type="spellEnd"/>
+      <w:r>
+        <w:rPr>
+          <w:rFonts w:asciiTheme="minorHAnsi" w:hAnsiTheme="minorHAnsi" w:cstheme="minorHAnsi"/>
+          <w:sz w:val="22"/>
+          <w:szCs w:val="22"/>
+        </w:rPr>
+        <w:t xml:space="preserve"> who were more advanced regarding the tasks that required programming. </w:t>
+      </w:r>
+      <w:r>
+        <w:rPr>
+          <w:rFonts w:asciiTheme="minorHAnsi" w:hAnsiTheme="minorHAnsi" w:cstheme="minorHAnsi"/>
+          <w:sz w:val="22"/>
+          <w:szCs w:val="22"/>
+        </w:rPr>
+        <w:t xml:space="preserve">Although </w:t>
+      </w:r>
+      <w:proofErr w:type="spellStart"/>
+      <w:r>
+        <w:rPr>
+          <w:rFonts w:asciiTheme="minorHAnsi" w:hAnsiTheme="minorHAnsi" w:cstheme="minorHAnsi"/>
+          <w:sz w:val="22"/>
+          <w:szCs w:val="22"/>
+        </w:rPr>
+        <w:t>Shivani</w:t>
+      </w:r>
+      <w:proofErr w:type="spellEnd"/>
+      <w:r>
+        <w:rPr>
+          <w:rFonts w:asciiTheme="minorHAnsi" w:hAnsiTheme="minorHAnsi" w:cstheme="minorHAnsi"/>
+          <w:sz w:val="22"/>
+          <w:szCs w:val="22"/>
+        </w:rPr>
+        <w:t xml:space="preserve"> and </w:t>
+      </w:r>
+      <w:proofErr w:type="spellStart"/>
+      <w:r>
+        <w:rPr>
+          <w:rFonts w:asciiTheme="minorHAnsi" w:hAnsiTheme="minorHAnsi" w:cstheme="minorHAnsi"/>
+          <w:sz w:val="22"/>
+          <w:szCs w:val="22"/>
+        </w:rPr>
+        <w:t>Nimra</w:t>
+      </w:r>
+      <w:proofErr w:type="spellEnd"/>
+      <w:r>
+        <w:rPr>
+          <w:rFonts w:asciiTheme="minorHAnsi" w:hAnsiTheme="minorHAnsi" w:cstheme="minorHAnsi"/>
+          <w:sz w:val="22"/>
+          <w:szCs w:val="22"/>
+        </w:rPr>
+        <w:t xml:space="preserve"> had created a basic tic-tac-toe game, they had managed to create it successfully. However </w:t>
+      </w:r>
+      <w:proofErr w:type="spellStart"/>
+      <w:r>
+        <w:rPr>
+          <w:rFonts w:asciiTheme="minorHAnsi" w:hAnsiTheme="minorHAnsi" w:cstheme="minorHAnsi"/>
+          <w:sz w:val="22"/>
+          <w:szCs w:val="22"/>
+        </w:rPr>
+        <w:t>Shivani</w:t>
+      </w:r>
+      <w:proofErr w:type="spellEnd"/>
+      <w:r>
+        <w:rPr>
+          <w:rFonts w:asciiTheme="minorHAnsi" w:hAnsiTheme="minorHAnsi" w:cstheme="minorHAnsi"/>
+          <w:sz w:val="22"/>
+          <w:szCs w:val="22"/>
+        </w:rPr>
+        <w:t xml:space="preserve"> and </w:t>
+      </w:r>
+      <w:proofErr w:type="spellStart"/>
+      <w:r>
+        <w:rPr>
+          <w:rFonts w:asciiTheme="minorHAnsi" w:hAnsiTheme="minorHAnsi" w:cstheme="minorHAnsi"/>
+          <w:sz w:val="22"/>
+          <w:szCs w:val="22"/>
+        </w:rPr>
+        <w:t>Nimra</w:t>
+      </w:r>
+      <w:proofErr w:type="spellEnd"/>
+      <w:r>
+        <w:rPr>
+          <w:rFonts w:asciiTheme="minorHAnsi" w:hAnsiTheme="minorHAnsi" w:cstheme="minorHAnsi"/>
+          <w:sz w:val="22"/>
+          <w:szCs w:val="22"/>
+        </w:rPr>
+        <w:t xml:space="preserve"> had found the networking phase of the project, very complicated, they had to do additional research regarding the networking. This process required extra time for them to understand the process, however they were unsuccessful in building the network for  </w:t>
       </w:r>
       <w:r>
         <w:rPr>
@@ -1765,7 +2356,25 @@
           <w:sz w:val="22"/>
           <w:szCs w:val="22"/>
         </w:rPr>
-        <w:t xml:space="preserve"> /  1 page</w:t>
+        <w:t xml:space="preserve"> </w:t>
+      </w:r>
+      <w:proofErr w:type="gramStart"/>
+      <w:r>
+        <w:rPr>
+          <w:rFonts w:asciiTheme="minorHAnsi" w:hAnsiTheme="minorHAnsi" w:cstheme="minorHAnsi"/>
+          <w:sz w:val="22"/>
+          <w:szCs w:val="22"/>
+        </w:rPr>
+        <w:t>/  1</w:t>
+      </w:r>
+      <w:proofErr w:type="gramEnd"/>
+      <w:r>
+        <w:rPr>
+          <w:rFonts w:asciiTheme="minorHAnsi" w:hAnsiTheme="minorHAnsi" w:cstheme="minorHAnsi"/>
+          <w:sz w:val="22"/>
+          <w:szCs w:val="22"/>
+        </w:rPr>
+        <w:t xml:space="preserve"> page</w:t>
       </w:r>
       <w:r>
         <w:rPr>
@@ -1861,7 +2470,7 @@
 </file>
 
 <file path=word/endnotes.xml><?xml version="1.0" encoding="utf-8"?>
-<w:endnotes xmlns:wpc="http://schemas.microsoft.com/office/word/2010/wordprocessingCanvas" xmlns:cx="http://schemas.microsoft.com/office/drawing/2014/chartex" xmlns:cx1="http://schemas.microsoft.com/office/drawing/2015/9/8/chartex" xmlns:cx2="http://schemas.microsoft.com/office/drawing/2015/10/21/chartex" xmlns:cx3="http://schemas.microsoft.com/office/drawing/2016/5/9/chartex" xmlns:cx4="http://schemas.microsoft.com/office/drawing/2016/5/10/chartex" xmlns:cx5="http://schemas.microsoft.com/office/drawing/2016/5/11/chartex" xmlns:mc="http://schemas.openxmlformats.org/markup-compatibility/2006" xmlns:o="urn:schemas-microsoft-com:office:office" xmlns:r="http://schemas.openxmlformats.org/officeDocument/2006/relationships" xmlns:m="http://schemas.openxmlformats.org/officeDocument/2006/math" xmlns:v="urn:schemas-microsoft-com:vml" xmlns:wp14="http://schemas.microsoft.com/office/word/2010/wordprocessingDrawing" xmlns:wp="http://schemas.openxmlformats.org/drawingml/2006/wordprocessingDrawing" xmlns:w10="urn:schemas-microsoft-com:office:word" xmlns:w="http://schemas.openxmlformats.org/wordprocessingml/2006/main" xmlns:w14="http://schemas.microsoft.com/office/word/2010/wordml" xmlns:w15="http://schemas.microsoft.com/office/word/2012/wordml" xmlns:w16se="http://schemas.microsoft.com/office/word/2015/wordml/symex" xmlns:wpg="http://schemas.microsoft.com/office/word/2010/wordprocessingGroup" xmlns:wpi="http://schemas.microsoft.com/office/word/2010/wordprocessingInk" xmlns:wne="http://schemas.microsoft.com/office/word/2006/wordml" xmlns:wps="http://schemas.microsoft.com/office/word/2010/wordprocessingShape" mc:Ignorable="w14 w15 w16se wp14">
+<w:endnotes xmlns:wpc="http://schemas.microsoft.com/office/word/2010/wordprocessingCanvas" xmlns:mc="http://schemas.openxmlformats.org/markup-compatibility/2006" xmlns:o="urn:schemas-microsoft-com:office:office" xmlns:r="http://schemas.openxmlformats.org/officeDocument/2006/relationships" xmlns:m="http://schemas.openxmlformats.org/officeDocument/2006/math" xmlns:v="urn:schemas-microsoft-com:vml" xmlns:wp14="http://schemas.microsoft.com/office/word/2010/wordprocessingDrawing" xmlns:wp="http://schemas.openxmlformats.org/drawingml/2006/wordprocessingDrawing" xmlns:w10="urn:schemas-microsoft-com:office:word" xmlns:w="http://schemas.openxmlformats.org/wordprocessingml/2006/main" xmlns:w14="http://schemas.microsoft.com/office/word/2010/wordml" xmlns:w15="http://schemas.microsoft.com/office/word/2012/wordml" xmlns:wpg="http://schemas.microsoft.com/office/word/2010/wordprocessingGroup" xmlns:wpi="http://schemas.microsoft.com/office/word/2010/wordprocessingInk" xmlns:wne="http://schemas.microsoft.com/office/word/2006/wordml" xmlns:wps="http://schemas.microsoft.com/office/word/2010/wordprocessingShape" mc:Ignorable="w14 w15 wp14">
   <w:endnote w:type="separator" w:id="-1">
     <w:p>
       <w:r>
@@ -1880,7 +2489,7 @@
 </file>
 
 <file path=word/footer1.xml><?xml version="1.0" encoding="utf-8"?>
-<w:ftr xmlns:wpc="http://schemas.microsoft.com/office/word/2010/wordprocessingCanvas" xmlns:cx="http://schemas.microsoft.com/office/drawing/2014/chartex" xmlns:cx1="http://schemas.microsoft.com/office/drawing/2015/9/8/chartex" xmlns:cx2="http://schemas.microsoft.com/office/drawing/2015/10/21/chartex" xmlns:cx3="http://schemas.microsoft.com/office/drawing/2016/5/9/chartex" xmlns:cx4="http://schemas.microsoft.com/office/drawing/2016/5/10/chartex" xmlns:cx5="http://schemas.microsoft.com/office/drawing/2016/5/11/chartex" xmlns:mc="http://schemas.openxmlformats.org/markup-compatibility/2006" xmlns:o="urn:schemas-microsoft-com:office:office" xmlns:r="http://schemas.openxmlformats.org/officeDocument/2006/relationships" xmlns:m="http://schemas.openxmlformats.org/officeDocument/2006/math" xmlns:v="urn:schemas-microsoft-com:vml" xmlns:wp14="http://schemas.microsoft.com/office/word/2010/wordprocessingDrawing" xmlns:wp="http://schemas.openxmlformats.org/drawingml/2006/wordprocessingDrawing" xmlns:w10="urn:schemas-microsoft-com:office:word" xmlns:w="http://schemas.openxmlformats.org/wordprocessingml/2006/main" xmlns:w14="http://schemas.microsoft.com/office/word/2010/wordml" xmlns:w15="http://schemas.microsoft.com/office/word/2012/wordml" xmlns:w16se="http://schemas.microsoft.com/office/word/2015/wordml/symex" xmlns:wpg="http://schemas.microsoft.com/office/word/2010/wordprocessingGroup" xmlns:wpi="http://schemas.microsoft.com/office/word/2010/wordprocessingInk" xmlns:wne="http://schemas.microsoft.com/office/word/2006/wordml" xmlns:wps="http://schemas.microsoft.com/office/word/2010/wordprocessingShape" mc:Ignorable="w14 w15 w16se wp14">
+<w:ftr xmlns:wpc="http://schemas.microsoft.com/office/word/2010/wordprocessingCanvas" xmlns:mc="http://schemas.openxmlformats.org/markup-compatibility/2006" xmlns:o="urn:schemas-microsoft-com:office:office" xmlns:r="http://schemas.openxmlformats.org/officeDocument/2006/relationships" xmlns:m="http://schemas.openxmlformats.org/officeDocument/2006/math" xmlns:v="urn:schemas-microsoft-com:vml" xmlns:wp14="http://schemas.microsoft.com/office/word/2010/wordprocessingDrawing" xmlns:wp="http://schemas.openxmlformats.org/drawingml/2006/wordprocessingDrawing" xmlns:w10="urn:schemas-microsoft-com:office:word" xmlns:w="http://schemas.openxmlformats.org/wordprocessingml/2006/main" xmlns:w14="http://schemas.microsoft.com/office/word/2010/wordml" xmlns:w15="http://schemas.microsoft.com/office/word/2012/wordml" xmlns:wpg="http://schemas.microsoft.com/office/word/2010/wordprocessingGroup" xmlns:wpi="http://schemas.microsoft.com/office/word/2010/wordprocessingInk" xmlns:wne="http://schemas.microsoft.com/office/word/2006/wordml" xmlns:wps="http://schemas.microsoft.com/office/word/2010/wordprocessingShape" mc:Ignorable="w14 w15 wp14">
   <w:tbl>
     <w:tblPr>
       <w:tblW w:w="5000" w:type="pct"/>
@@ -2006,7 +2615,7 @@
 </file>
 
 <file path=word/footnotes.xml><?xml version="1.0" encoding="utf-8"?>
-<w:footnotes xmlns:wpc="http://schemas.microsoft.com/office/word/2010/wordprocessingCanvas" xmlns:cx="http://schemas.microsoft.com/office/drawing/2014/chartex" xmlns:cx1="http://schemas.microsoft.com/office/drawing/2015/9/8/chartex" xmlns:cx2="http://schemas.microsoft.com/office/drawing/2015/10/21/chartex" xmlns:cx3="http://schemas.microsoft.com/office/drawing/2016/5/9/chartex" xmlns:cx4="http://schemas.microsoft.com/office/drawing/2016/5/10/chartex" xmlns:cx5="http://schemas.microsoft.com/office/drawing/2016/5/11/chartex" xmlns:mc="http://schemas.openxmlformats.org/markup-compatibility/2006" xmlns:o="urn:schemas-microsoft-com:office:office" xmlns:r="http://schemas.openxmlformats.org/officeDocument/2006/relationships" xmlns:m="http://schemas.openxmlformats.org/officeDocument/2006/math" xmlns:v="urn:schemas-microsoft-com:vml" xmlns:wp14="http://schemas.microsoft.com/office/word/2010/wordprocessingDrawing" xmlns:wp="http://schemas.openxmlformats.org/drawingml/2006/wordprocessingDrawing" xmlns:w10="urn:schemas-microsoft-com:office:word" xmlns:w="http://schemas.openxmlformats.org/wordprocessingml/2006/main" xmlns:w14="http://schemas.microsoft.com/office/word/2010/wordml" xmlns:w15="http://schemas.microsoft.com/office/word/2012/wordml" xmlns:w16se="http://schemas.microsoft.com/office/word/2015/wordml/symex" xmlns:wpg="http://schemas.microsoft.com/office/word/2010/wordprocessingGroup" xmlns:wpi="http://schemas.microsoft.com/office/word/2010/wordprocessingInk" xmlns:wne="http://schemas.microsoft.com/office/word/2006/wordml" xmlns:wps="http://schemas.microsoft.com/office/word/2010/wordprocessingShape" mc:Ignorable="w14 w15 w16se wp14">
+<w:footnotes xmlns:wpc="http://schemas.microsoft.com/office/word/2010/wordprocessingCanvas" xmlns:mc="http://schemas.openxmlformats.org/markup-compatibility/2006" xmlns:o="urn:schemas-microsoft-com:office:office" xmlns:r="http://schemas.openxmlformats.org/officeDocument/2006/relationships" xmlns:m="http://schemas.openxmlformats.org/officeDocument/2006/math" xmlns:v="urn:schemas-microsoft-com:vml" xmlns:wp14="http://schemas.microsoft.com/office/word/2010/wordprocessingDrawing" xmlns:wp="http://schemas.openxmlformats.org/drawingml/2006/wordprocessingDrawing" xmlns:w10="urn:schemas-microsoft-com:office:word" xmlns:w="http://schemas.openxmlformats.org/wordprocessingml/2006/main" xmlns:w14="http://schemas.microsoft.com/office/word/2010/wordml" xmlns:w15="http://schemas.microsoft.com/office/word/2012/wordml" xmlns:wpg="http://schemas.microsoft.com/office/word/2010/wordprocessingGroup" xmlns:wpi="http://schemas.microsoft.com/office/word/2010/wordprocessingInk" xmlns:wne="http://schemas.microsoft.com/office/word/2006/wordml" xmlns:wps="http://schemas.microsoft.com/office/word/2010/wordprocessingShape" mc:Ignorable="w14 w15 wp14">
   <w:footnote w:type="separator" w:id="-1">
     <w:p>
       <w:r>
@@ -2025,7 +2634,7 @@
 </file>
 
 <file path=word/numbering.xml><?xml version="1.0" encoding="utf-8"?>
-<w:numbering xmlns:wpc="http://schemas.microsoft.com/office/word/2010/wordprocessingCanvas" xmlns:cx="http://schemas.microsoft.com/office/drawing/2014/chartex" xmlns:cx1="http://schemas.microsoft.com/office/drawing/2015/9/8/chartex" xmlns:cx2="http://schemas.microsoft.com/office/drawing/2015/10/21/chartex" xmlns:cx3="http://schemas.microsoft.com/office/drawing/2016/5/9/chartex" xmlns:cx4="http://schemas.microsoft.com/office/drawing/2016/5/10/chartex" xmlns:cx5="http://schemas.microsoft.com/office/drawing/2016/5/11/chartex" xmlns:mc="http://schemas.openxmlformats.org/markup-compatibility/2006" xmlns:o="urn:schemas-microsoft-com:office:office" xmlns:r="http://schemas.openxmlformats.org/officeDocument/2006/relationships" xmlns:m="http://schemas.openxmlformats.org/officeDocument/2006/math" xmlns:v="urn:schemas-microsoft-com:vml" xmlns:wp14="http://schemas.microsoft.com/office/word/2010/wordprocessingDrawing" xmlns:wp="http://schemas.openxmlformats.org/drawingml/2006/wordprocessingDrawing" xmlns:w10="urn:schemas-microsoft-com:office:word" xmlns:w="http://schemas.openxmlformats.org/wordprocessingml/2006/main" xmlns:w14="http://schemas.microsoft.com/office/word/2010/wordml" xmlns:w15="http://schemas.microsoft.com/office/word/2012/wordml" xmlns:w16se="http://schemas.microsoft.com/office/word/2015/wordml/symex" xmlns:wpg="http://schemas.microsoft.com/office/word/2010/wordprocessingGroup" xmlns:wpi="http://schemas.microsoft.com/office/word/2010/wordprocessingInk" xmlns:wne="http://schemas.microsoft.com/office/word/2006/wordml" xmlns:wps="http://schemas.microsoft.com/office/word/2010/wordprocessingShape" mc:Ignorable="w14 w15 w16se wp14">
+<w:numbering xmlns:wpc="http://schemas.microsoft.com/office/word/2010/wordprocessingCanvas" xmlns:mc="http://schemas.openxmlformats.org/markup-compatibility/2006" xmlns:o="urn:schemas-microsoft-com:office:office" xmlns:r="http://schemas.openxmlformats.org/officeDocument/2006/relationships" xmlns:m="http://schemas.openxmlformats.org/officeDocument/2006/math" xmlns:v="urn:schemas-microsoft-com:vml" xmlns:wp14="http://schemas.microsoft.com/office/word/2010/wordprocessingDrawing" xmlns:wp="http://schemas.openxmlformats.org/drawingml/2006/wordprocessingDrawing" xmlns:w10="urn:schemas-microsoft-com:office:word" xmlns:w="http://schemas.openxmlformats.org/wordprocessingml/2006/main" xmlns:w14="http://schemas.microsoft.com/office/word/2010/wordml" xmlns:w15="http://schemas.microsoft.com/office/word/2012/wordml" xmlns:wpg="http://schemas.microsoft.com/office/word/2010/wordprocessingGroup" xmlns:wpi="http://schemas.microsoft.com/office/word/2010/wordprocessingInk" xmlns:wne="http://schemas.microsoft.com/office/word/2006/wordml" xmlns:wps="http://schemas.microsoft.com/office/word/2010/wordprocessingShape" mc:Ignorable="w14 w15 wp14">
   <w:abstractNum w:abstractNumId="0" w15:restartNumberingAfterBreak="0">
     <w:nsid w:val="60D05CED"/>
     <w:multiLevelType w:val="hybridMultilevel"/>
@@ -2146,7 +2755,7 @@
 </file>
 
 <file path=word/styles.xml><?xml version="1.0" encoding="utf-8"?>
-<w:styles xmlns:mc="http://schemas.openxmlformats.org/markup-compatibility/2006" xmlns:r="http://schemas.openxmlformats.org/officeDocument/2006/relationships" xmlns:w="http://schemas.openxmlformats.org/wordprocessingml/2006/main" xmlns:w14="http://schemas.microsoft.com/office/word/2010/wordml" xmlns:w15="http://schemas.microsoft.com/office/word/2012/wordml" xmlns:w16se="http://schemas.microsoft.com/office/word/2015/wordml/symex" mc:Ignorable="w14 w15 w16se">
+<w:styles xmlns:mc="http://schemas.openxmlformats.org/markup-compatibility/2006" xmlns:r="http://schemas.openxmlformats.org/officeDocument/2006/relationships" xmlns:w="http://schemas.openxmlformats.org/wordprocessingml/2006/main" xmlns:w14="http://schemas.microsoft.com/office/word/2010/wordml" xmlns:w15="http://schemas.microsoft.com/office/word/2012/wordml" mc:Ignorable="w14 w15">
   <w:docDefaults>
     <w:rPrDefault>
       <w:rPr>
@@ -2156,7 +2765,7 @@
     </w:rPrDefault>
     <w:pPrDefault/>
   </w:docDefaults>
-  <w:latentStyles w:defLockedState="0" w:defUIPriority="0" w:defSemiHidden="0" w:defUnhideWhenUsed="0" w:defQFormat="0" w:count="374">
+  <w:latentStyles w:defLockedState="0" w:defUIPriority="0" w:defSemiHidden="0" w:defUnhideWhenUsed="0" w:defQFormat="0" w:count="371">
     <w:lsdException w:name="Normal" w:qFormat="1"/>
     <w:lsdException w:name="heading 1" w:qFormat="1"/>
     <w:lsdException w:name="heading 2" w:semiHidden="1" w:unhideWhenUsed="1" w:qFormat="1"/>
@@ -2256,6 +2865,7 @@
     <w:lsdException w:name="HTML Sample" w:semiHidden="1" w:unhideWhenUsed="1"/>
     <w:lsdException w:name="HTML Typewriter" w:semiHidden="1" w:unhideWhenUsed="1"/>
     <w:lsdException w:name="HTML Variable" w:semiHidden="1" w:unhideWhenUsed="1"/>
+    <w:lsdException w:name="Normal Table" w:semiHidden="1" w:unhideWhenUsed="1"/>
     <w:lsdException w:name="annotation subject" w:semiHidden="1" w:unhideWhenUsed="1"/>
     <w:lsdException w:name="No List" w:semiHidden="1" w:unhideWhenUsed="1"/>
     <w:lsdException w:name="Outline List 1" w:semiHidden="1" w:unhideWhenUsed="1"/>
@@ -2300,6 +2910,7 @@
     <w:lsdException w:name="Table Professional" w:semiHidden="1" w:unhideWhenUsed="1"/>
     <w:lsdException w:name="Table Subtle 1" w:semiHidden="1" w:unhideWhenUsed="1"/>
     <w:lsdException w:name="Table Subtle 2" w:semiHidden="1" w:unhideWhenUsed="1"/>
+    <w:lsdException w:name="Table Web 1" w:semiHidden="1" w:unhideWhenUsed="1"/>
     <w:lsdException w:name="Table Web 2" w:semiHidden="1" w:unhideWhenUsed="1"/>
     <w:lsdException w:name="Table Web 3" w:semiHidden="1" w:unhideWhenUsed="1"/>
     <w:lsdException w:name="Balloon Text" w:semiHidden="1" w:unhideWhenUsed="1"/>
@@ -2519,9 +3130,6 @@
     <w:lsdException w:name="List Table 5 Dark Accent 6" w:uiPriority="50"/>
     <w:lsdException w:name="List Table 6 Colorful Accent 6" w:uiPriority="51"/>
     <w:lsdException w:name="List Table 7 Colorful Accent 6" w:uiPriority="52"/>
-    <w:lsdException w:name="Mention" w:semiHidden="1" w:uiPriority="99" w:unhideWhenUsed="1"/>
-    <w:lsdException w:name="Smart Hyperlink" w:semiHidden="1" w:uiPriority="99" w:unhideWhenUsed="1"/>
-    <w:lsdException w:name="Hashtag" w:semiHidden="1" w:uiPriority="99" w:unhideWhenUsed="1"/>
   </w:latentStyles>
   <w:style w:type="paragraph" w:default="1" w:styleId="Normal">
     <w:name w:val="Normal"/>
@@ -2997,7 +3605,7 @@
 </file>
 
 <file path=customXml/itemProps1.xml><?xml version="1.0" encoding="utf-8"?>
-<ds:datastoreItem xmlns:ds="http://schemas.openxmlformats.org/officeDocument/2006/customXml" ds:itemID="{50E4E962-E40F-43A2-8991-466A0424FC9C}">
+<ds:datastoreItem xmlns:ds="http://schemas.openxmlformats.org/officeDocument/2006/customXml" ds:itemID="{FF175916-F1A6-4DDB-B160-D94CAA05CE0C}">
   <ds:schemaRefs>
     <ds:schemaRef ds:uri="http://schemas.openxmlformats.org/officeDocument/2006/bibliography"/>
   </ds:schemaRefs>

</xml_diff>

<commit_message>
fixed reset function/minor changes
</commit_message>
<xml_diff>
--- a/Project Report.docx
+++ b/Project Report.docx
@@ -1,6 +1,6 @@
 
 <file path=word/document.xml><?xml version="1.0" encoding="utf-8"?>
-<w:document xmlns:wpc="http://schemas.microsoft.com/office/word/2010/wordprocessingCanvas" xmlns:mc="http://schemas.openxmlformats.org/markup-compatibility/2006" xmlns:o="urn:schemas-microsoft-com:office:office" xmlns:r="http://schemas.openxmlformats.org/officeDocument/2006/relationships" xmlns:m="http://schemas.openxmlformats.org/officeDocument/2006/math" xmlns:v="urn:schemas-microsoft-com:vml" xmlns:wp14="http://schemas.microsoft.com/office/word/2010/wordprocessingDrawing" xmlns:wp="http://schemas.openxmlformats.org/drawingml/2006/wordprocessingDrawing" xmlns:w10="urn:schemas-microsoft-com:office:word" xmlns:w="http://schemas.openxmlformats.org/wordprocessingml/2006/main" xmlns:w14="http://schemas.microsoft.com/office/word/2010/wordml" xmlns:w15="http://schemas.microsoft.com/office/word/2012/wordml" xmlns:wpg="http://schemas.microsoft.com/office/word/2010/wordprocessingGroup" xmlns:wpi="http://schemas.microsoft.com/office/word/2010/wordprocessingInk" xmlns:wne="http://schemas.microsoft.com/office/word/2006/wordml" xmlns:wps="http://schemas.microsoft.com/office/word/2010/wordprocessingShape" mc:Ignorable="w14 w15 wp14">
+<w:document xmlns:wpc="http://schemas.microsoft.com/office/word/2010/wordprocessingCanvas" xmlns:cx="http://schemas.microsoft.com/office/drawing/2014/chartex" xmlns:cx1="http://schemas.microsoft.com/office/drawing/2015/9/8/chartex" xmlns:cx2="http://schemas.microsoft.com/office/drawing/2015/10/21/chartex" xmlns:cx3="http://schemas.microsoft.com/office/drawing/2016/5/9/chartex" xmlns:cx4="http://schemas.microsoft.com/office/drawing/2016/5/10/chartex" xmlns:cx5="http://schemas.microsoft.com/office/drawing/2016/5/11/chartex" xmlns:mc="http://schemas.openxmlformats.org/markup-compatibility/2006" xmlns:o="urn:schemas-microsoft-com:office:office" xmlns:r="http://schemas.openxmlformats.org/officeDocument/2006/relationships" xmlns:m="http://schemas.openxmlformats.org/officeDocument/2006/math" xmlns:v="urn:schemas-microsoft-com:vml" xmlns:wp14="http://schemas.microsoft.com/office/word/2010/wordprocessingDrawing" xmlns:wp="http://schemas.openxmlformats.org/drawingml/2006/wordprocessingDrawing" xmlns:w10="urn:schemas-microsoft-com:office:word" xmlns:w="http://schemas.openxmlformats.org/wordprocessingml/2006/main" xmlns:w14="http://schemas.microsoft.com/office/word/2010/wordml" xmlns:w15="http://schemas.microsoft.com/office/word/2012/wordml" xmlns:w16se="http://schemas.microsoft.com/office/word/2015/wordml/symex" xmlns:wpg="http://schemas.microsoft.com/office/word/2010/wordprocessingGroup" xmlns:wpi="http://schemas.microsoft.com/office/word/2010/wordprocessingInk" xmlns:wne="http://schemas.microsoft.com/office/word/2006/wordml" xmlns:wps="http://schemas.microsoft.com/office/word/2010/wordprocessingShape" mc:Ignorable="w14 w15 w16se wp14">
   <w:body>
     <w:p>
       <w:pPr>
@@ -748,18 +748,45 @@
           <w:sz w:val="22"/>
           <w:szCs w:val="22"/>
         </w:rPr>
-        <w:t xml:space="preserve"> To change game modes (Multiplayer (local/multiplayer) or vs. the AI) go to the settings menu from the main menu. Finally, t</w:t>
+        <w:t xml:space="preserve"> To change game modes (Multiplayer (local/multiplayer) or vs. the AI) go to the settings menu from the main menu. Finally, to start the game click “Play the Game”. </w:t>
+      </w:r>
+    </w:p>
+    <w:p>
+      <w:pPr>
+        <w:rPr>
+          <w:rFonts w:asciiTheme="minorHAnsi" w:hAnsiTheme="minorHAnsi" w:cstheme="minorHAnsi"/>
+          <w:sz w:val="22"/>
+          <w:szCs w:val="22"/>
+        </w:rPr>
+      </w:pPr>
+    </w:p>
+    <w:p>
+      <w:pPr>
+        <w:rPr>
+          <w:rFonts w:asciiTheme="minorHAnsi" w:hAnsiTheme="minorHAnsi" w:cstheme="minorHAnsi"/>
+          <w:sz w:val="22"/>
+          <w:szCs w:val="22"/>
+        </w:rPr>
+      </w:pPr>
+    </w:p>
+    <w:p>
+      <w:pPr>
+        <w:rPr>
+          <w:rFonts w:asciiTheme="minorHAnsi" w:hAnsiTheme="minorHAnsi" w:cstheme="minorHAnsi"/>
+          <w:sz w:val="22"/>
+          <w:szCs w:val="22"/>
+        </w:rPr>
+      </w:pPr>
+      <w:r>
+        <w:rPr>
+          <w:rFonts w:asciiTheme="minorHAnsi" w:hAnsiTheme="minorHAnsi" w:cstheme="minorHAnsi"/>
+          <w:sz w:val="22"/>
+          <w:szCs w:val="22"/>
+        </w:rPr>
+        <w:t>https://github.com/JamesL33/Tic-Tac-Toe-Project/blob/master/README.md</w:t>
       </w:r>
       <w:bookmarkStart w:id="0" w:name="_GoBack"/>
       <w:bookmarkEnd w:id="0"/>
-      <w:r>
-        <w:rPr>
-          <w:rFonts w:asciiTheme="minorHAnsi" w:hAnsiTheme="minorHAnsi" w:cstheme="minorHAnsi"/>
-          <w:sz w:val="22"/>
-          <w:szCs w:val="22"/>
-        </w:rPr>
-        <w:t xml:space="preserve">o start the game click “Play the Game”. </w:t>
-      </w:r>
     </w:p>
     <w:p>
       <w:pPr>
@@ -926,9 +953,8 @@
           <w:sz w:val="22"/>
           <w:szCs w:val="22"/>
         </w:rPr>
-        <w:t xml:space="preserve">) if any you used; </w:t>
-      </w:r>
-      <w:proofErr w:type="gramStart"/>
+        <w:t xml:space="preserve">) if any you used; what </w:t>
+      </w:r>
       <w:r>
         <w:rPr>
           <w:rFonts w:asciiTheme="minorHAnsi" w:hAnsiTheme="minorHAnsi" w:cstheme="minorHAnsi"/>
@@ -936,26 +962,7 @@
           <w:sz w:val="22"/>
           <w:szCs w:val="22"/>
         </w:rPr>
-        <w:t xml:space="preserve">what </w:t>
-      </w:r>
-      <w:r>
-        <w:rPr>
-          <w:rFonts w:asciiTheme="minorHAnsi" w:hAnsiTheme="minorHAnsi" w:cstheme="minorHAnsi"/>
-          <w:i/>
-          <w:sz w:val="22"/>
-          <w:szCs w:val="22"/>
-        </w:rPr>
-        <w:t xml:space="preserve"> programming</w:t>
-      </w:r>
-      <w:proofErr w:type="gramEnd"/>
-      <w:r>
-        <w:rPr>
-          <w:rFonts w:asciiTheme="minorHAnsi" w:hAnsiTheme="minorHAnsi" w:cstheme="minorHAnsi"/>
-          <w:i/>
-          <w:sz w:val="22"/>
-          <w:szCs w:val="22"/>
-        </w:rPr>
-        <w:t xml:space="preserve"> techniques </w:t>
+        <w:t xml:space="preserve"> programming techniques </w:t>
       </w:r>
       <w:r>
         <w:rPr>
@@ -1683,7 +1690,7 @@
           <w:sz w:val="22"/>
           <w:szCs w:val="22"/>
         </w:rPr>
-        <w:t xml:space="preserve"> …. On the other hand </w:t>
+        <w:t xml:space="preserve"> …. On the other hand Shivani and </w:t>
       </w:r>
       <w:proofErr w:type="spellStart"/>
       <w:r>
@@ -1692,7 +1699,7 @@
           <w:sz w:val="22"/>
           <w:szCs w:val="22"/>
         </w:rPr>
-        <w:t>Shivani</w:t>
+        <w:t>Nimra</w:t>
       </w:r>
       <w:proofErr w:type="spellEnd"/>
       <w:r>
@@ -1701,7 +1708,35 @@
           <w:sz w:val="22"/>
           <w:szCs w:val="22"/>
         </w:rPr>
-        <w:t xml:space="preserve"> and </w:t>
+        <w:t xml:space="preserve"> required extra time…. However, we did manage to keep up with the tasks and complete them on time….</w:t>
+      </w:r>
+    </w:p>
+    <w:p>
+      <w:pPr>
+        <w:jc w:val="both"/>
+        <w:rPr>
+          <w:rFonts w:asciiTheme="minorHAnsi" w:hAnsiTheme="minorHAnsi" w:cstheme="minorHAnsi"/>
+          <w:sz w:val="22"/>
+          <w:szCs w:val="22"/>
+        </w:rPr>
+      </w:pPr>
+    </w:p>
+    <w:p>
+      <w:pPr>
+        <w:jc w:val="both"/>
+        <w:rPr>
+          <w:rFonts w:asciiTheme="minorHAnsi" w:hAnsiTheme="minorHAnsi" w:cstheme="minorHAnsi"/>
+          <w:sz w:val="22"/>
+          <w:szCs w:val="22"/>
+        </w:rPr>
+      </w:pPr>
+      <w:r>
+        <w:rPr>
+          <w:rFonts w:asciiTheme="minorHAnsi" w:hAnsiTheme="minorHAnsi" w:cstheme="minorHAnsi"/>
+          <w:sz w:val="22"/>
+          <w:szCs w:val="22"/>
+        </w:rPr>
+        <w:t xml:space="preserve">We had 4 group members altogether hence why we decided to split into pairs and come up with a simple game code to begin with. Subsequently, both codes did function properly but we chose to work ahead with James and </w:t>
       </w:r>
       <w:proofErr w:type="spellStart"/>
       <w:r>
@@ -1710,308 +1745,240 @@
           <w:sz w:val="22"/>
           <w:szCs w:val="22"/>
         </w:rPr>
+        <w:t>Goncavlos</w:t>
+      </w:r>
+      <w:proofErr w:type="spellEnd"/>
+      <w:r>
+        <w:rPr>
+          <w:rFonts w:asciiTheme="minorHAnsi" w:hAnsiTheme="minorHAnsi" w:cstheme="minorHAnsi"/>
+          <w:sz w:val="22"/>
+          <w:szCs w:val="22"/>
+        </w:rPr>
+        <w:t xml:space="preserve"> code and built up from there as a group. As a group this was our first task and we succeeded…</w:t>
+      </w:r>
+    </w:p>
+    <w:p>
+      <w:pPr>
+        <w:jc w:val="both"/>
+        <w:rPr>
+          <w:rFonts w:asciiTheme="minorHAnsi" w:hAnsiTheme="minorHAnsi" w:cstheme="minorHAnsi"/>
+          <w:sz w:val="22"/>
+          <w:szCs w:val="22"/>
+        </w:rPr>
+      </w:pPr>
+    </w:p>
+    <w:p>
+      <w:pPr>
+        <w:jc w:val="both"/>
+        <w:rPr>
+          <w:rFonts w:asciiTheme="minorHAnsi" w:hAnsiTheme="minorHAnsi" w:cstheme="minorHAnsi"/>
+          <w:sz w:val="22"/>
+          <w:szCs w:val="22"/>
+        </w:rPr>
+      </w:pPr>
+      <w:r>
+        <w:rPr>
+          <w:rFonts w:asciiTheme="minorHAnsi" w:hAnsiTheme="minorHAnsi" w:cstheme="minorHAnsi"/>
+          <w:sz w:val="22"/>
+          <w:szCs w:val="22"/>
+        </w:rPr>
+        <w:t xml:space="preserve">Good group communication is one of the key elements of successful group work, and throughout this project we made sure all team members were contributing towards the project equally and interacted with each other with respect and integrity. Having trust in one another increased the confidence which made it easier for us to interact with each other and make decisions effectively. In addition, to increase our level of communication, we made sure we all stayed in contact outside our Lab hrs, so we made a group chat on </w:t>
+      </w:r>
+      <w:proofErr w:type="spellStart"/>
+      <w:r>
+        <w:rPr>
+          <w:rFonts w:asciiTheme="minorHAnsi" w:hAnsiTheme="minorHAnsi" w:cstheme="minorHAnsi"/>
+          <w:sz w:val="22"/>
+          <w:szCs w:val="22"/>
+        </w:rPr>
+        <w:t>whatsapp</w:t>
+      </w:r>
+      <w:proofErr w:type="spellEnd"/>
+      <w:r>
+        <w:rPr>
+          <w:rFonts w:asciiTheme="minorHAnsi" w:hAnsiTheme="minorHAnsi" w:cstheme="minorHAnsi"/>
+          <w:sz w:val="22"/>
+          <w:szCs w:val="22"/>
+        </w:rPr>
+        <w:t xml:space="preserve">, repository on </w:t>
+      </w:r>
+      <w:proofErr w:type="spellStart"/>
+      <w:r>
+        <w:rPr>
+          <w:rFonts w:asciiTheme="minorHAnsi" w:hAnsiTheme="minorHAnsi" w:cstheme="minorHAnsi"/>
+          <w:sz w:val="22"/>
+          <w:szCs w:val="22"/>
+        </w:rPr>
+        <w:t>Github</w:t>
+      </w:r>
+      <w:proofErr w:type="spellEnd"/>
+      <w:r>
+        <w:rPr>
+          <w:rFonts w:asciiTheme="minorHAnsi" w:hAnsiTheme="minorHAnsi" w:cstheme="minorHAnsi"/>
+          <w:sz w:val="22"/>
+          <w:szCs w:val="22"/>
+        </w:rPr>
+        <w:t xml:space="preserve"> and exchanged email addresses for further enquiries. Furthermore, we also arranged two group meetings throughout the project to talk about the progression and further plans to implement the project.</w:t>
+      </w:r>
+    </w:p>
+    <w:p>
+      <w:pPr>
+        <w:jc w:val="both"/>
+        <w:rPr>
+          <w:rFonts w:asciiTheme="minorHAnsi" w:hAnsiTheme="minorHAnsi" w:cstheme="minorHAnsi"/>
+          <w:sz w:val="22"/>
+          <w:szCs w:val="22"/>
+        </w:rPr>
+      </w:pPr>
+    </w:p>
+    <w:p>
+      <w:pPr>
+        <w:jc w:val="both"/>
+        <w:rPr>
+          <w:rFonts w:asciiTheme="minorHAnsi" w:hAnsiTheme="minorHAnsi" w:cstheme="minorHAnsi"/>
+          <w:sz w:val="22"/>
+          <w:szCs w:val="22"/>
+        </w:rPr>
+      </w:pPr>
+      <w:r>
+        <w:rPr>
+          <w:rFonts w:asciiTheme="minorHAnsi" w:hAnsiTheme="minorHAnsi" w:cstheme="minorHAnsi"/>
+          <w:sz w:val="22"/>
+          <w:szCs w:val="22"/>
+        </w:rPr>
+        <w:t xml:space="preserve">We were introduced to </w:t>
+      </w:r>
+      <w:proofErr w:type="spellStart"/>
+      <w:r>
+        <w:rPr>
+          <w:rFonts w:asciiTheme="minorHAnsi" w:hAnsiTheme="minorHAnsi" w:cstheme="minorHAnsi"/>
+          <w:sz w:val="22"/>
+          <w:szCs w:val="22"/>
+        </w:rPr>
+        <w:t>Github</w:t>
+      </w:r>
+      <w:proofErr w:type="spellEnd"/>
+      <w:r>
+        <w:rPr>
+          <w:rFonts w:asciiTheme="minorHAnsi" w:hAnsiTheme="minorHAnsi" w:cstheme="minorHAnsi"/>
+          <w:sz w:val="22"/>
+          <w:szCs w:val="22"/>
+        </w:rPr>
+        <w:t>….which helped us get started on our code .managing and merging the code…..We agreed on decisions and then …</w:t>
+      </w:r>
+    </w:p>
+    <w:p>
+      <w:pPr>
+        <w:jc w:val="both"/>
+        <w:rPr>
+          <w:rFonts w:asciiTheme="minorHAnsi" w:hAnsiTheme="minorHAnsi" w:cstheme="minorHAnsi"/>
+          <w:sz w:val="22"/>
+          <w:szCs w:val="22"/>
+        </w:rPr>
+      </w:pPr>
+    </w:p>
+    <w:p>
+      <w:pPr>
+        <w:jc w:val="both"/>
+        <w:rPr>
+          <w:rFonts w:asciiTheme="minorHAnsi" w:hAnsiTheme="minorHAnsi" w:cstheme="minorHAnsi"/>
+          <w:sz w:val="22"/>
+          <w:szCs w:val="22"/>
+        </w:rPr>
+      </w:pPr>
+      <w:r>
+        <w:rPr>
+          <w:rFonts w:asciiTheme="minorHAnsi" w:hAnsiTheme="minorHAnsi" w:cstheme="minorHAnsi"/>
+          <w:sz w:val="22"/>
+          <w:szCs w:val="22"/>
+        </w:rPr>
+        <w:t>Disputes….</w:t>
+      </w:r>
+    </w:p>
+    <w:p>
+      <w:pPr>
+        <w:jc w:val="both"/>
+        <w:rPr>
+          <w:rFonts w:asciiTheme="minorHAnsi" w:hAnsiTheme="minorHAnsi" w:cstheme="minorHAnsi"/>
+          <w:sz w:val="22"/>
+          <w:szCs w:val="22"/>
+        </w:rPr>
+      </w:pPr>
+    </w:p>
+    <w:p>
+      <w:pPr>
+        <w:jc w:val="both"/>
+        <w:rPr>
+          <w:rFonts w:asciiTheme="minorHAnsi" w:hAnsiTheme="minorHAnsi" w:cstheme="minorHAnsi"/>
+          <w:color w:val="000000"/>
+          <w:sz w:val="22"/>
+          <w:szCs w:val="22"/>
+          <w:shd w:val="clear" w:color="auto" w:fill="FFFFFF"/>
+        </w:rPr>
+      </w:pPr>
+      <w:r>
+        <w:rPr>
+          <w:rFonts w:asciiTheme="minorHAnsi" w:hAnsiTheme="minorHAnsi" w:cstheme="minorHAnsi"/>
+          <w:color w:val="000000"/>
+          <w:sz w:val="22"/>
+          <w:szCs w:val="22"/>
+          <w:shd w:val="clear" w:color="auto" w:fill="FFFFFF"/>
+        </w:rPr>
+        <w:t>Successful group work means everyone in the group contributes to the overall group dynamic…</w:t>
+      </w:r>
+    </w:p>
+    <w:p>
+      <w:pPr>
+        <w:jc w:val="both"/>
+        <w:rPr>
+          <w:rFonts w:asciiTheme="minorHAnsi" w:hAnsiTheme="minorHAnsi" w:cstheme="minorHAnsi"/>
+          <w:color w:val="000000"/>
+          <w:sz w:val="22"/>
+          <w:szCs w:val="22"/>
+          <w:shd w:val="clear" w:color="auto" w:fill="FFFFFF"/>
+        </w:rPr>
+      </w:pPr>
+    </w:p>
+    <w:p>
+      <w:pPr>
+        <w:jc w:val="both"/>
+        <w:rPr>
+          <w:rFonts w:asciiTheme="minorHAnsi" w:hAnsiTheme="minorHAnsi" w:cstheme="minorHAnsi"/>
+          <w:sz w:val="22"/>
+          <w:szCs w:val="22"/>
+        </w:rPr>
+      </w:pPr>
+      <w:r>
+        <w:rPr>
+          <w:rFonts w:asciiTheme="minorHAnsi" w:hAnsiTheme="minorHAnsi" w:cstheme="minorHAnsi"/>
+          <w:color w:val="000000"/>
+          <w:sz w:val="22"/>
+          <w:szCs w:val="22"/>
+          <w:shd w:val="clear" w:color="auto" w:fill="FFFFFF"/>
+        </w:rPr>
+        <w:t xml:space="preserve">In conclusion, as a group we agreed on individual tasks based on our past experiences and what we were confident to achieve best results in. However, some tasks were quite challenging for </w:t>
+      </w:r>
+      <w:proofErr w:type="spellStart"/>
+      <w:r>
+        <w:rPr>
+          <w:rFonts w:asciiTheme="minorHAnsi" w:hAnsiTheme="minorHAnsi" w:cstheme="minorHAnsi"/>
+          <w:color w:val="000000"/>
+          <w:sz w:val="22"/>
+          <w:szCs w:val="22"/>
+          <w:shd w:val="clear" w:color="auto" w:fill="FFFFFF"/>
+        </w:rPr>
         <w:t>Nimra</w:t>
       </w:r>
       <w:proofErr w:type="spellEnd"/>
       <w:r>
         <w:rPr>
           <w:rFonts w:asciiTheme="minorHAnsi" w:hAnsiTheme="minorHAnsi" w:cstheme="minorHAnsi"/>
-          <w:sz w:val="22"/>
-          <w:szCs w:val="22"/>
-        </w:rPr>
-        <w:t xml:space="preserve"> required extra time…. However, we did manage to keep up with the tasks and complete them on time….</w:t>
-      </w:r>
-    </w:p>
-    <w:p>
-      <w:pPr>
-        <w:jc w:val="both"/>
-        <w:rPr>
-          <w:rFonts w:asciiTheme="minorHAnsi" w:hAnsiTheme="minorHAnsi" w:cstheme="minorHAnsi"/>
-          <w:sz w:val="22"/>
-          <w:szCs w:val="22"/>
-        </w:rPr>
-      </w:pPr>
-    </w:p>
-    <w:p>
-      <w:pPr>
-        <w:jc w:val="both"/>
-        <w:rPr>
-          <w:rFonts w:asciiTheme="minorHAnsi" w:hAnsiTheme="minorHAnsi" w:cstheme="minorHAnsi"/>
-          <w:sz w:val="22"/>
-          <w:szCs w:val="22"/>
-        </w:rPr>
-      </w:pPr>
-      <w:r>
-        <w:rPr>
-          <w:rFonts w:asciiTheme="minorHAnsi" w:hAnsiTheme="minorHAnsi" w:cstheme="minorHAnsi"/>
-          <w:sz w:val="22"/>
-          <w:szCs w:val="22"/>
-        </w:rPr>
-        <w:t xml:space="preserve">We had 4 group members altogether hence why we decided to split into pairs and come up with a simple game code to begin with. Subsequently, both codes did function properly but we chose to work ahead with James and </w:t>
-      </w:r>
-      <w:proofErr w:type="spellStart"/>
-      <w:r>
-        <w:rPr>
-          <w:rFonts w:asciiTheme="minorHAnsi" w:hAnsiTheme="minorHAnsi" w:cstheme="minorHAnsi"/>
-          <w:sz w:val="22"/>
-          <w:szCs w:val="22"/>
-        </w:rPr>
-        <w:t>Goncavlos</w:t>
-      </w:r>
-      <w:proofErr w:type="spellEnd"/>
-      <w:r>
-        <w:rPr>
-          <w:rFonts w:asciiTheme="minorHAnsi" w:hAnsiTheme="minorHAnsi" w:cstheme="minorHAnsi"/>
-          <w:sz w:val="22"/>
-          <w:szCs w:val="22"/>
-        </w:rPr>
-        <w:t xml:space="preserve"> code and built up from there as a group. As a group this was our first task and we succeeded…</w:t>
-      </w:r>
-    </w:p>
-    <w:p>
-      <w:pPr>
-        <w:jc w:val="both"/>
-        <w:rPr>
-          <w:rFonts w:asciiTheme="minorHAnsi" w:hAnsiTheme="minorHAnsi" w:cstheme="minorHAnsi"/>
-          <w:sz w:val="22"/>
-          <w:szCs w:val="22"/>
-        </w:rPr>
-      </w:pPr>
-    </w:p>
-    <w:p>
-      <w:pPr>
-        <w:jc w:val="both"/>
-        <w:rPr>
-          <w:rFonts w:asciiTheme="minorHAnsi" w:hAnsiTheme="minorHAnsi" w:cstheme="minorHAnsi"/>
-          <w:sz w:val="22"/>
-          <w:szCs w:val="22"/>
-        </w:rPr>
-      </w:pPr>
-      <w:r>
-        <w:rPr>
-          <w:rFonts w:asciiTheme="minorHAnsi" w:hAnsiTheme="minorHAnsi" w:cstheme="minorHAnsi"/>
-          <w:sz w:val="22"/>
-          <w:szCs w:val="22"/>
-        </w:rPr>
-        <w:t xml:space="preserve">Good group communication is one of the key elements of successful group work, and throughout this project we made sure all team members were contributing towards the project equally and interacted with each other with respect and integrity. Having trust in one another increased the confidence which made it easier for us to interact with each other and make decisions effectively. In addition, to increase our level of communication, we made sure we all stayed in contact outside our Lab hrs, so we made a group chat on </w:t>
-      </w:r>
-      <w:proofErr w:type="spellStart"/>
-      <w:r>
-        <w:rPr>
-          <w:rFonts w:asciiTheme="minorHAnsi" w:hAnsiTheme="minorHAnsi" w:cstheme="minorHAnsi"/>
-          <w:sz w:val="22"/>
-          <w:szCs w:val="22"/>
-        </w:rPr>
-        <w:t>whatsapp</w:t>
-      </w:r>
-      <w:proofErr w:type="spellEnd"/>
-      <w:r>
-        <w:rPr>
-          <w:rFonts w:asciiTheme="minorHAnsi" w:hAnsiTheme="minorHAnsi" w:cstheme="minorHAnsi"/>
-          <w:sz w:val="22"/>
-          <w:szCs w:val="22"/>
-        </w:rPr>
-        <w:t xml:space="preserve">, repository on </w:t>
-      </w:r>
-      <w:proofErr w:type="spellStart"/>
-      <w:r>
-        <w:rPr>
-          <w:rFonts w:asciiTheme="minorHAnsi" w:hAnsiTheme="minorHAnsi" w:cstheme="minorHAnsi"/>
-          <w:sz w:val="22"/>
-          <w:szCs w:val="22"/>
-        </w:rPr>
-        <w:t>Github</w:t>
-      </w:r>
-      <w:proofErr w:type="spellEnd"/>
-      <w:r>
-        <w:rPr>
-          <w:rFonts w:asciiTheme="minorHAnsi" w:hAnsiTheme="minorHAnsi" w:cstheme="minorHAnsi"/>
-          <w:sz w:val="22"/>
-          <w:szCs w:val="22"/>
-        </w:rPr>
-        <w:t xml:space="preserve"> and exchanged email addresses for further enquiries. Furthermore, we also arranged two group meetings throughout the project to talk about the progression and further plans to implement the project.</w:t>
-      </w:r>
-    </w:p>
-    <w:p>
-      <w:pPr>
-        <w:jc w:val="both"/>
-        <w:rPr>
-          <w:rFonts w:asciiTheme="minorHAnsi" w:hAnsiTheme="minorHAnsi" w:cstheme="minorHAnsi"/>
-          <w:sz w:val="22"/>
-          <w:szCs w:val="22"/>
-        </w:rPr>
-      </w:pPr>
-    </w:p>
-    <w:p>
-      <w:pPr>
-        <w:jc w:val="both"/>
-        <w:rPr>
-          <w:rFonts w:asciiTheme="minorHAnsi" w:hAnsiTheme="minorHAnsi" w:cstheme="minorHAnsi"/>
-          <w:sz w:val="22"/>
-          <w:szCs w:val="22"/>
-        </w:rPr>
-      </w:pPr>
-      <w:r>
-        <w:rPr>
-          <w:rFonts w:asciiTheme="minorHAnsi" w:hAnsiTheme="minorHAnsi" w:cstheme="minorHAnsi"/>
-          <w:sz w:val="22"/>
-          <w:szCs w:val="22"/>
-        </w:rPr>
-        <w:t xml:space="preserve">We were introduced to </w:t>
-      </w:r>
-      <w:proofErr w:type="spellStart"/>
-      <w:r>
-        <w:rPr>
-          <w:rFonts w:asciiTheme="minorHAnsi" w:hAnsiTheme="minorHAnsi" w:cstheme="minorHAnsi"/>
-          <w:sz w:val="22"/>
-          <w:szCs w:val="22"/>
-        </w:rPr>
-        <w:t>Github</w:t>
-      </w:r>
-      <w:proofErr w:type="spellEnd"/>
-      <w:r>
-        <w:rPr>
-          <w:rFonts w:asciiTheme="minorHAnsi" w:hAnsiTheme="minorHAnsi" w:cstheme="minorHAnsi"/>
-          <w:sz w:val="22"/>
-          <w:szCs w:val="22"/>
-        </w:rPr>
-        <w:t>….which helped us get started on our code .managing and merging the code…..We agreed on decisions and then …</w:t>
-      </w:r>
-    </w:p>
-    <w:p>
-      <w:pPr>
-        <w:jc w:val="both"/>
-        <w:rPr>
-          <w:rFonts w:asciiTheme="minorHAnsi" w:hAnsiTheme="minorHAnsi" w:cstheme="minorHAnsi"/>
-          <w:sz w:val="22"/>
-          <w:szCs w:val="22"/>
-        </w:rPr>
-      </w:pPr>
-    </w:p>
-    <w:p>
-      <w:pPr>
-        <w:jc w:val="both"/>
-        <w:rPr>
-          <w:rFonts w:asciiTheme="minorHAnsi" w:hAnsiTheme="minorHAnsi" w:cstheme="minorHAnsi"/>
-          <w:sz w:val="22"/>
-          <w:szCs w:val="22"/>
-        </w:rPr>
-      </w:pPr>
-      <w:r>
-        <w:rPr>
-          <w:rFonts w:asciiTheme="minorHAnsi" w:hAnsiTheme="minorHAnsi" w:cstheme="minorHAnsi"/>
-          <w:sz w:val="22"/>
-          <w:szCs w:val="22"/>
-        </w:rPr>
-        <w:t>Disputes….</w:t>
-      </w:r>
-    </w:p>
-    <w:p>
-      <w:pPr>
-        <w:jc w:val="both"/>
-        <w:rPr>
-          <w:rFonts w:asciiTheme="minorHAnsi" w:hAnsiTheme="minorHAnsi" w:cstheme="minorHAnsi"/>
-          <w:sz w:val="22"/>
-          <w:szCs w:val="22"/>
-        </w:rPr>
-      </w:pPr>
-    </w:p>
-    <w:p>
-      <w:pPr>
-        <w:jc w:val="both"/>
-        <w:rPr>
-          <w:rFonts w:asciiTheme="minorHAnsi" w:hAnsiTheme="minorHAnsi" w:cstheme="minorHAnsi"/>
           <w:color w:val="000000"/>
           <w:sz w:val="22"/>
           <w:szCs w:val="22"/>
           <w:shd w:val="clear" w:color="auto" w:fill="FFFFFF"/>
         </w:rPr>
-      </w:pPr>
-      <w:r>
-        <w:rPr>
-          <w:rFonts w:asciiTheme="minorHAnsi" w:hAnsiTheme="minorHAnsi" w:cstheme="minorHAnsi"/>
-          <w:color w:val="000000"/>
-          <w:sz w:val="22"/>
-          <w:szCs w:val="22"/>
-          <w:shd w:val="clear" w:color="auto" w:fill="FFFFFF"/>
-        </w:rPr>
-        <w:t>Successful group work means everyone in the group contributes to the overall group dynamic…</w:t>
-      </w:r>
-    </w:p>
-    <w:p>
-      <w:pPr>
-        <w:jc w:val="both"/>
-        <w:rPr>
-          <w:rFonts w:asciiTheme="minorHAnsi" w:hAnsiTheme="minorHAnsi" w:cstheme="minorHAnsi"/>
-          <w:color w:val="000000"/>
-          <w:sz w:val="22"/>
-          <w:szCs w:val="22"/>
-          <w:shd w:val="clear" w:color="auto" w:fill="FFFFFF"/>
-        </w:rPr>
-      </w:pPr>
-    </w:p>
-    <w:p>
-      <w:pPr>
-        <w:jc w:val="both"/>
-        <w:rPr>
-          <w:rFonts w:asciiTheme="minorHAnsi" w:hAnsiTheme="minorHAnsi" w:cstheme="minorHAnsi"/>
-          <w:sz w:val="22"/>
-          <w:szCs w:val="22"/>
-        </w:rPr>
-      </w:pPr>
-      <w:r>
-        <w:rPr>
-          <w:rFonts w:asciiTheme="minorHAnsi" w:hAnsiTheme="minorHAnsi" w:cstheme="minorHAnsi"/>
-          <w:color w:val="000000"/>
-          <w:sz w:val="22"/>
-          <w:szCs w:val="22"/>
-          <w:shd w:val="clear" w:color="auto" w:fill="FFFFFF"/>
-        </w:rPr>
-        <w:t xml:space="preserve">In conclusion, as a group we agreed on individual tasks based on our past experiences and what we were confident to achieve best results in. However, some tasks were quite challenging for </w:t>
-      </w:r>
-      <w:proofErr w:type="spellStart"/>
-      <w:r>
-        <w:rPr>
-          <w:rFonts w:asciiTheme="minorHAnsi" w:hAnsiTheme="minorHAnsi" w:cstheme="minorHAnsi"/>
-          <w:color w:val="000000"/>
-          <w:sz w:val="22"/>
-          <w:szCs w:val="22"/>
-          <w:shd w:val="clear" w:color="auto" w:fill="FFFFFF"/>
-        </w:rPr>
-        <w:t>Nimra</w:t>
-      </w:r>
-      <w:proofErr w:type="spellEnd"/>
-      <w:r>
-        <w:rPr>
-          <w:rFonts w:asciiTheme="minorHAnsi" w:hAnsiTheme="minorHAnsi" w:cstheme="minorHAnsi"/>
-          <w:color w:val="000000"/>
-          <w:sz w:val="22"/>
-          <w:szCs w:val="22"/>
-          <w:shd w:val="clear" w:color="auto" w:fill="FFFFFF"/>
-        </w:rPr>
-        <w:t xml:space="preserve"> and </w:t>
-      </w:r>
-      <w:proofErr w:type="spellStart"/>
-      <w:r>
-        <w:rPr>
-          <w:rFonts w:asciiTheme="minorHAnsi" w:hAnsiTheme="minorHAnsi" w:cstheme="minorHAnsi"/>
-          <w:color w:val="000000"/>
-          <w:sz w:val="22"/>
-          <w:szCs w:val="22"/>
-          <w:shd w:val="clear" w:color="auto" w:fill="FFFFFF"/>
-        </w:rPr>
-        <w:t>Shivani</w:t>
-      </w:r>
-      <w:proofErr w:type="spellEnd"/>
-      <w:r>
-        <w:rPr>
-          <w:rFonts w:asciiTheme="minorHAnsi" w:hAnsiTheme="minorHAnsi" w:cstheme="minorHAnsi"/>
-          <w:color w:val="000000"/>
-          <w:sz w:val="22"/>
-          <w:szCs w:val="22"/>
-          <w:shd w:val="clear" w:color="auto" w:fill="FFFFFF"/>
-        </w:rPr>
-        <w:t xml:space="preserve">, </w:t>
+        <w:t xml:space="preserve"> and Shivani, </w:t>
       </w:r>
       <w:proofErr w:type="spellStart"/>
       <w:r>
@@ -2187,7 +2154,7 @@
           <w:sz w:val="22"/>
           <w:szCs w:val="22"/>
         </w:rPr>
-        <w:t xml:space="preserve">to divide the tasks in to pairs, as this would broaden our horizons, therefore each group member would contribute towards the assignment. </w:t>
+        <w:t xml:space="preserve">to divide the tasks in to pairs, as this would broaden our horizons, therefore each group member would contribute towards the assignment. Shivani and </w:t>
       </w:r>
       <w:proofErr w:type="spellStart"/>
       <w:r>
@@ -2196,7 +2163,7 @@
           <w:sz w:val="22"/>
           <w:szCs w:val="22"/>
         </w:rPr>
-        <w:t>Shivani</w:t>
+        <w:t>Nimra</w:t>
       </w:r>
       <w:proofErr w:type="spellEnd"/>
       <w:r>
@@ -2205,7 +2172,7 @@
           <w:sz w:val="22"/>
           <w:szCs w:val="22"/>
         </w:rPr>
-        <w:t xml:space="preserve"> and </w:t>
+        <w:t xml:space="preserve"> had started from the basics compared to James and </w:t>
       </w:r>
       <w:proofErr w:type="spellStart"/>
       <w:r>
@@ -2214,6 +2181,32 @@
           <w:sz w:val="22"/>
           <w:szCs w:val="22"/>
         </w:rPr>
+        <w:t>Gonsalo</w:t>
+      </w:r>
+      <w:proofErr w:type="spellEnd"/>
+      <w:r>
+        <w:rPr>
+          <w:rFonts w:asciiTheme="minorHAnsi" w:hAnsiTheme="minorHAnsi" w:cstheme="minorHAnsi"/>
+          <w:sz w:val="22"/>
+          <w:szCs w:val="22"/>
+        </w:rPr>
+        <w:t xml:space="preserve"> who were more advanced regarding the tasks that required programming. </w:t>
+      </w:r>
+      <w:r>
+        <w:rPr>
+          <w:rFonts w:asciiTheme="minorHAnsi" w:hAnsiTheme="minorHAnsi" w:cstheme="minorHAnsi"/>
+          <w:sz w:val="22"/>
+          <w:szCs w:val="22"/>
+        </w:rPr>
+        <w:t xml:space="preserve">Although Shivani and </w:t>
+      </w:r>
+      <w:proofErr w:type="spellStart"/>
+      <w:r>
+        <w:rPr>
+          <w:rFonts w:asciiTheme="minorHAnsi" w:hAnsiTheme="minorHAnsi" w:cstheme="minorHAnsi"/>
+          <w:sz w:val="22"/>
+          <w:szCs w:val="22"/>
+        </w:rPr>
         <w:t>Nimra</w:t>
       </w:r>
       <w:proofErr w:type="spellEnd"/>
@@ -2223,87 +2216,7 @@
           <w:sz w:val="22"/>
           <w:szCs w:val="22"/>
         </w:rPr>
-        <w:t xml:space="preserve"> had started from the basics compared to James and </w:t>
-      </w:r>
-      <w:proofErr w:type="spellStart"/>
-      <w:r>
-        <w:rPr>
-          <w:rFonts w:asciiTheme="minorHAnsi" w:hAnsiTheme="minorHAnsi" w:cstheme="minorHAnsi"/>
-          <w:sz w:val="22"/>
-          <w:szCs w:val="22"/>
-        </w:rPr>
-        <w:t>Gonsalo</w:t>
-      </w:r>
-      <w:proofErr w:type="spellEnd"/>
-      <w:r>
-        <w:rPr>
-          <w:rFonts w:asciiTheme="minorHAnsi" w:hAnsiTheme="minorHAnsi" w:cstheme="minorHAnsi"/>
-          <w:sz w:val="22"/>
-          <w:szCs w:val="22"/>
-        </w:rPr>
-        <w:t xml:space="preserve"> who were more advanced regarding the tasks that required programming. </w:t>
-      </w:r>
-      <w:r>
-        <w:rPr>
-          <w:rFonts w:asciiTheme="minorHAnsi" w:hAnsiTheme="minorHAnsi" w:cstheme="minorHAnsi"/>
-          <w:sz w:val="22"/>
-          <w:szCs w:val="22"/>
-        </w:rPr>
-        <w:t xml:space="preserve">Although </w:t>
-      </w:r>
-      <w:proofErr w:type="spellStart"/>
-      <w:r>
-        <w:rPr>
-          <w:rFonts w:asciiTheme="minorHAnsi" w:hAnsiTheme="minorHAnsi" w:cstheme="minorHAnsi"/>
-          <w:sz w:val="22"/>
-          <w:szCs w:val="22"/>
-        </w:rPr>
-        <w:t>Shivani</w:t>
-      </w:r>
-      <w:proofErr w:type="spellEnd"/>
-      <w:r>
-        <w:rPr>
-          <w:rFonts w:asciiTheme="minorHAnsi" w:hAnsiTheme="minorHAnsi" w:cstheme="minorHAnsi"/>
-          <w:sz w:val="22"/>
-          <w:szCs w:val="22"/>
-        </w:rPr>
-        <w:t xml:space="preserve"> and </w:t>
-      </w:r>
-      <w:proofErr w:type="spellStart"/>
-      <w:r>
-        <w:rPr>
-          <w:rFonts w:asciiTheme="minorHAnsi" w:hAnsiTheme="minorHAnsi" w:cstheme="minorHAnsi"/>
-          <w:sz w:val="22"/>
-          <w:szCs w:val="22"/>
-        </w:rPr>
-        <w:t>Nimra</w:t>
-      </w:r>
-      <w:proofErr w:type="spellEnd"/>
-      <w:r>
-        <w:rPr>
-          <w:rFonts w:asciiTheme="minorHAnsi" w:hAnsiTheme="minorHAnsi" w:cstheme="minorHAnsi"/>
-          <w:sz w:val="22"/>
-          <w:szCs w:val="22"/>
-        </w:rPr>
-        <w:t xml:space="preserve"> had created a basic tic-tac-toe game, they had managed to create it successfully. However </w:t>
-      </w:r>
-      <w:proofErr w:type="spellStart"/>
-      <w:r>
-        <w:rPr>
-          <w:rFonts w:asciiTheme="minorHAnsi" w:hAnsiTheme="minorHAnsi" w:cstheme="minorHAnsi"/>
-          <w:sz w:val="22"/>
-          <w:szCs w:val="22"/>
-        </w:rPr>
-        <w:t>Shivani</w:t>
-      </w:r>
-      <w:proofErr w:type="spellEnd"/>
-      <w:r>
-        <w:rPr>
-          <w:rFonts w:asciiTheme="minorHAnsi" w:hAnsiTheme="minorHAnsi" w:cstheme="minorHAnsi"/>
-          <w:sz w:val="22"/>
-          <w:szCs w:val="22"/>
-        </w:rPr>
-        <w:t xml:space="preserve"> and </w:t>
+        <w:t xml:space="preserve"> had created a basic tic-tac-toe game, they had managed to create it successfully. However Shivani and </w:t>
       </w:r>
       <w:proofErr w:type="spellStart"/>
       <w:r>
@@ -2356,25 +2269,7 @@
           <w:sz w:val="22"/>
           <w:szCs w:val="22"/>
         </w:rPr>
-        <w:t xml:space="preserve"> </w:t>
-      </w:r>
-      <w:proofErr w:type="gramStart"/>
-      <w:r>
-        <w:rPr>
-          <w:rFonts w:asciiTheme="minorHAnsi" w:hAnsiTheme="minorHAnsi" w:cstheme="minorHAnsi"/>
-          <w:sz w:val="22"/>
-          <w:szCs w:val="22"/>
-        </w:rPr>
-        <w:t>/  1</w:t>
-      </w:r>
-      <w:proofErr w:type="gramEnd"/>
-      <w:r>
-        <w:rPr>
-          <w:rFonts w:asciiTheme="minorHAnsi" w:hAnsiTheme="minorHAnsi" w:cstheme="minorHAnsi"/>
-          <w:sz w:val="22"/>
-          <w:szCs w:val="22"/>
-        </w:rPr>
-        <w:t xml:space="preserve"> page</w:t>
+        <w:t xml:space="preserve"> /  1 page</w:t>
       </w:r>
       <w:r>
         <w:rPr>
@@ -2470,7 +2365,7 @@
 </file>
 
 <file path=word/endnotes.xml><?xml version="1.0" encoding="utf-8"?>
-<w:endnotes xmlns:wpc="http://schemas.microsoft.com/office/word/2010/wordprocessingCanvas" xmlns:mc="http://schemas.openxmlformats.org/markup-compatibility/2006" xmlns:o="urn:schemas-microsoft-com:office:office" xmlns:r="http://schemas.openxmlformats.org/officeDocument/2006/relationships" xmlns:m="http://schemas.openxmlformats.org/officeDocument/2006/math" xmlns:v="urn:schemas-microsoft-com:vml" xmlns:wp14="http://schemas.microsoft.com/office/word/2010/wordprocessingDrawing" xmlns:wp="http://schemas.openxmlformats.org/drawingml/2006/wordprocessingDrawing" xmlns:w10="urn:schemas-microsoft-com:office:word" xmlns:w="http://schemas.openxmlformats.org/wordprocessingml/2006/main" xmlns:w14="http://schemas.microsoft.com/office/word/2010/wordml" xmlns:w15="http://schemas.microsoft.com/office/word/2012/wordml" xmlns:wpg="http://schemas.microsoft.com/office/word/2010/wordprocessingGroup" xmlns:wpi="http://schemas.microsoft.com/office/word/2010/wordprocessingInk" xmlns:wne="http://schemas.microsoft.com/office/word/2006/wordml" xmlns:wps="http://schemas.microsoft.com/office/word/2010/wordprocessingShape" mc:Ignorable="w14 w15 wp14">
+<w:endnotes xmlns:wpc="http://schemas.microsoft.com/office/word/2010/wordprocessingCanvas" xmlns:cx="http://schemas.microsoft.com/office/drawing/2014/chartex" xmlns:cx1="http://schemas.microsoft.com/office/drawing/2015/9/8/chartex" xmlns:cx2="http://schemas.microsoft.com/office/drawing/2015/10/21/chartex" xmlns:cx3="http://schemas.microsoft.com/office/drawing/2016/5/9/chartex" xmlns:cx4="http://schemas.microsoft.com/office/drawing/2016/5/10/chartex" xmlns:cx5="http://schemas.microsoft.com/office/drawing/2016/5/11/chartex" xmlns:mc="http://schemas.openxmlformats.org/markup-compatibility/2006" xmlns:o="urn:schemas-microsoft-com:office:office" xmlns:r="http://schemas.openxmlformats.org/officeDocument/2006/relationships" xmlns:m="http://schemas.openxmlformats.org/officeDocument/2006/math" xmlns:v="urn:schemas-microsoft-com:vml" xmlns:wp14="http://schemas.microsoft.com/office/word/2010/wordprocessingDrawing" xmlns:wp="http://schemas.openxmlformats.org/drawingml/2006/wordprocessingDrawing" xmlns:w10="urn:schemas-microsoft-com:office:word" xmlns:w="http://schemas.openxmlformats.org/wordprocessingml/2006/main" xmlns:w14="http://schemas.microsoft.com/office/word/2010/wordml" xmlns:w15="http://schemas.microsoft.com/office/word/2012/wordml" xmlns:w16se="http://schemas.microsoft.com/office/word/2015/wordml/symex" xmlns:wpg="http://schemas.microsoft.com/office/word/2010/wordprocessingGroup" xmlns:wpi="http://schemas.microsoft.com/office/word/2010/wordprocessingInk" xmlns:wne="http://schemas.microsoft.com/office/word/2006/wordml" xmlns:wps="http://schemas.microsoft.com/office/word/2010/wordprocessingShape" mc:Ignorable="w14 w15 w16se wp14">
   <w:endnote w:type="separator" w:id="-1">
     <w:p>
       <w:r>
@@ -2489,7 +2384,7 @@
 </file>
 
 <file path=word/footer1.xml><?xml version="1.0" encoding="utf-8"?>
-<w:ftr xmlns:wpc="http://schemas.microsoft.com/office/word/2010/wordprocessingCanvas" xmlns:mc="http://schemas.openxmlformats.org/markup-compatibility/2006" xmlns:o="urn:schemas-microsoft-com:office:office" xmlns:r="http://schemas.openxmlformats.org/officeDocument/2006/relationships" xmlns:m="http://schemas.openxmlformats.org/officeDocument/2006/math" xmlns:v="urn:schemas-microsoft-com:vml" xmlns:wp14="http://schemas.microsoft.com/office/word/2010/wordprocessingDrawing" xmlns:wp="http://schemas.openxmlformats.org/drawingml/2006/wordprocessingDrawing" xmlns:w10="urn:schemas-microsoft-com:office:word" xmlns:w="http://schemas.openxmlformats.org/wordprocessingml/2006/main" xmlns:w14="http://schemas.microsoft.com/office/word/2010/wordml" xmlns:w15="http://schemas.microsoft.com/office/word/2012/wordml" xmlns:wpg="http://schemas.microsoft.com/office/word/2010/wordprocessingGroup" xmlns:wpi="http://schemas.microsoft.com/office/word/2010/wordprocessingInk" xmlns:wne="http://schemas.microsoft.com/office/word/2006/wordml" xmlns:wps="http://schemas.microsoft.com/office/word/2010/wordprocessingShape" mc:Ignorable="w14 w15 wp14">
+<w:ftr xmlns:wpc="http://schemas.microsoft.com/office/word/2010/wordprocessingCanvas" xmlns:cx="http://schemas.microsoft.com/office/drawing/2014/chartex" xmlns:cx1="http://schemas.microsoft.com/office/drawing/2015/9/8/chartex" xmlns:cx2="http://schemas.microsoft.com/office/drawing/2015/10/21/chartex" xmlns:cx3="http://schemas.microsoft.com/office/drawing/2016/5/9/chartex" xmlns:cx4="http://schemas.microsoft.com/office/drawing/2016/5/10/chartex" xmlns:cx5="http://schemas.microsoft.com/office/drawing/2016/5/11/chartex" xmlns:mc="http://schemas.openxmlformats.org/markup-compatibility/2006" xmlns:o="urn:schemas-microsoft-com:office:office" xmlns:r="http://schemas.openxmlformats.org/officeDocument/2006/relationships" xmlns:m="http://schemas.openxmlformats.org/officeDocument/2006/math" xmlns:v="urn:schemas-microsoft-com:vml" xmlns:wp14="http://schemas.microsoft.com/office/word/2010/wordprocessingDrawing" xmlns:wp="http://schemas.openxmlformats.org/drawingml/2006/wordprocessingDrawing" xmlns:w10="urn:schemas-microsoft-com:office:word" xmlns:w="http://schemas.openxmlformats.org/wordprocessingml/2006/main" xmlns:w14="http://schemas.microsoft.com/office/word/2010/wordml" xmlns:w15="http://schemas.microsoft.com/office/word/2012/wordml" xmlns:w16se="http://schemas.microsoft.com/office/word/2015/wordml/symex" xmlns:wpg="http://schemas.microsoft.com/office/word/2010/wordprocessingGroup" xmlns:wpi="http://schemas.microsoft.com/office/word/2010/wordprocessingInk" xmlns:wne="http://schemas.microsoft.com/office/word/2006/wordml" xmlns:wps="http://schemas.microsoft.com/office/word/2010/wordprocessingShape" mc:Ignorable="w14 w15 w16se wp14">
   <w:tbl>
     <w:tblPr>
       <w:tblW w:w="5000" w:type="pct"/>
@@ -2615,7 +2510,7 @@
 </file>
 
 <file path=word/footnotes.xml><?xml version="1.0" encoding="utf-8"?>
-<w:footnotes xmlns:wpc="http://schemas.microsoft.com/office/word/2010/wordprocessingCanvas" xmlns:mc="http://schemas.openxmlformats.org/markup-compatibility/2006" xmlns:o="urn:schemas-microsoft-com:office:office" xmlns:r="http://schemas.openxmlformats.org/officeDocument/2006/relationships" xmlns:m="http://schemas.openxmlformats.org/officeDocument/2006/math" xmlns:v="urn:schemas-microsoft-com:vml" xmlns:wp14="http://schemas.microsoft.com/office/word/2010/wordprocessingDrawing" xmlns:wp="http://schemas.openxmlformats.org/drawingml/2006/wordprocessingDrawing" xmlns:w10="urn:schemas-microsoft-com:office:word" xmlns:w="http://schemas.openxmlformats.org/wordprocessingml/2006/main" xmlns:w14="http://schemas.microsoft.com/office/word/2010/wordml" xmlns:w15="http://schemas.microsoft.com/office/word/2012/wordml" xmlns:wpg="http://schemas.microsoft.com/office/word/2010/wordprocessingGroup" xmlns:wpi="http://schemas.microsoft.com/office/word/2010/wordprocessingInk" xmlns:wne="http://schemas.microsoft.com/office/word/2006/wordml" xmlns:wps="http://schemas.microsoft.com/office/word/2010/wordprocessingShape" mc:Ignorable="w14 w15 wp14">
+<w:footnotes xmlns:wpc="http://schemas.microsoft.com/office/word/2010/wordprocessingCanvas" xmlns:cx="http://schemas.microsoft.com/office/drawing/2014/chartex" xmlns:cx1="http://schemas.microsoft.com/office/drawing/2015/9/8/chartex" xmlns:cx2="http://schemas.microsoft.com/office/drawing/2015/10/21/chartex" xmlns:cx3="http://schemas.microsoft.com/office/drawing/2016/5/9/chartex" xmlns:cx4="http://schemas.microsoft.com/office/drawing/2016/5/10/chartex" xmlns:cx5="http://schemas.microsoft.com/office/drawing/2016/5/11/chartex" xmlns:mc="http://schemas.openxmlformats.org/markup-compatibility/2006" xmlns:o="urn:schemas-microsoft-com:office:office" xmlns:r="http://schemas.openxmlformats.org/officeDocument/2006/relationships" xmlns:m="http://schemas.openxmlformats.org/officeDocument/2006/math" xmlns:v="urn:schemas-microsoft-com:vml" xmlns:wp14="http://schemas.microsoft.com/office/word/2010/wordprocessingDrawing" xmlns:wp="http://schemas.openxmlformats.org/drawingml/2006/wordprocessingDrawing" xmlns:w10="urn:schemas-microsoft-com:office:word" xmlns:w="http://schemas.openxmlformats.org/wordprocessingml/2006/main" xmlns:w14="http://schemas.microsoft.com/office/word/2010/wordml" xmlns:w15="http://schemas.microsoft.com/office/word/2012/wordml" xmlns:w16se="http://schemas.microsoft.com/office/word/2015/wordml/symex" xmlns:wpg="http://schemas.microsoft.com/office/word/2010/wordprocessingGroup" xmlns:wpi="http://schemas.microsoft.com/office/word/2010/wordprocessingInk" xmlns:wne="http://schemas.microsoft.com/office/word/2006/wordml" xmlns:wps="http://schemas.microsoft.com/office/word/2010/wordprocessingShape" mc:Ignorable="w14 w15 w16se wp14">
   <w:footnote w:type="separator" w:id="-1">
     <w:p>
       <w:r>
@@ -2634,7 +2529,7 @@
 </file>
 
 <file path=word/numbering.xml><?xml version="1.0" encoding="utf-8"?>
-<w:numbering xmlns:wpc="http://schemas.microsoft.com/office/word/2010/wordprocessingCanvas" xmlns:mc="http://schemas.openxmlformats.org/markup-compatibility/2006" xmlns:o="urn:schemas-microsoft-com:office:office" xmlns:r="http://schemas.openxmlformats.org/officeDocument/2006/relationships" xmlns:m="http://schemas.openxmlformats.org/officeDocument/2006/math" xmlns:v="urn:schemas-microsoft-com:vml" xmlns:wp14="http://schemas.microsoft.com/office/word/2010/wordprocessingDrawing" xmlns:wp="http://schemas.openxmlformats.org/drawingml/2006/wordprocessingDrawing" xmlns:w10="urn:schemas-microsoft-com:office:word" xmlns:w="http://schemas.openxmlformats.org/wordprocessingml/2006/main" xmlns:w14="http://schemas.microsoft.com/office/word/2010/wordml" xmlns:w15="http://schemas.microsoft.com/office/word/2012/wordml" xmlns:wpg="http://schemas.microsoft.com/office/word/2010/wordprocessingGroup" xmlns:wpi="http://schemas.microsoft.com/office/word/2010/wordprocessingInk" xmlns:wne="http://schemas.microsoft.com/office/word/2006/wordml" xmlns:wps="http://schemas.microsoft.com/office/word/2010/wordprocessingShape" mc:Ignorable="w14 w15 wp14">
+<w:numbering xmlns:wpc="http://schemas.microsoft.com/office/word/2010/wordprocessingCanvas" xmlns:cx="http://schemas.microsoft.com/office/drawing/2014/chartex" xmlns:cx1="http://schemas.microsoft.com/office/drawing/2015/9/8/chartex" xmlns:cx2="http://schemas.microsoft.com/office/drawing/2015/10/21/chartex" xmlns:cx3="http://schemas.microsoft.com/office/drawing/2016/5/9/chartex" xmlns:cx4="http://schemas.microsoft.com/office/drawing/2016/5/10/chartex" xmlns:cx5="http://schemas.microsoft.com/office/drawing/2016/5/11/chartex" xmlns:mc="http://schemas.openxmlformats.org/markup-compatibility/2006" xmlns:o="urn:schemas-microsoft-com:office:office" xmlns:r="http://schemas.openxmlformats.org/officeDocument/2006/relationships" xmlns:m="http://schemas.openxmlformats.org/officeDocument/2006/math" xmlns:v="urn:schemas-microsoft-com:vml" xmlns:wp14="http://schemas.microsoft.com/office/word/2010/wordprocessingDrawing" xmlns:wp="http://schemas.openxmlformats.org/drawingml/2006/wordprocessingDrawing" xmlns:w10="urn:schemas-microsoft-com:office:word" xmlns:w="http://schemas.openxmlformats.org/wordprocessingml/2006/main" xmlns:w14="http://schemas.microsoft.com/office/word/2010/wordml" xmlns:w15="http://schemas.microsoft.com/office/word/2012/wordml" xmlns:w16se="http://schemas.microsoft.com/office/word/2015/wordml/symex" xmlns:wpg="http://schemas.microsoft.com/office/word/2010/wordprocessingGroup" xmlns:wpi="http://schemas.microsoft.com/office/word/2010/wordprocessingInk" xmlns:wne="http://schemas.microsoft.com/office/word/2006/wordml" xmlns:wps="http://schemas.microsoft.com/office/word/2010/wordprocessingShape" mc:Ignorable="w14 w15 w16se wp14">
   <w:abstractNum w:abstractNumId="0" w15:restartNumberingAfterBreak="0">
     <w:nsid w:val="60D05CED"/>
     <w:multiLevelType w:val="hybridMultilevel"/>
@@ -2755,7 +2650,7 @@
 </file>
 
 <file path=word/styles.xml><?xml version="1.0" encoding="utf-8"?>
-<w:styles xmlns:mc="http://schemas.openxmlformats.org/markup-compatibility/2006" xmlns:r="http://schemas.openxmlformats.org/officeDocument/2006/relationships" xmlns:w="http://schemas.openxmlformats.org/wordprocessingml/2006/main" xmlns:w14="http://schemas.microsoft.com/office/word/2010/wordml" xmlns:w15="http://schemas.microsoft.com/office/word/2012/wordml" mc:Ignorable="w14 w15">
+<w:styles xmlns:mc="http://schemas.openxmlformats.org/markup-compatibility/2006" xmlns:r="http://schemas.openxmlformats.org/officeDocument/2006/relationships" xmlns:w="http://schemas.openxmlformats.org/wordprocessingml/2006/main" xmlns:w14="http://schemas.microsoft.com/office/word/2010/wordml" xmlns:w15="http://schemas.microsoft.com/office/word/2012/wordml" xmlns:w16se="http://schemas.microsoft.com/office/word/2015/wordml/symex" mc:Ignorable="w14 w15 w16se">
   <w:docDefaults>
     <w:rPrDefault>
       <w:rPr>
@@ -2765,7 +2660,7 @@
     </w:rPrDefault>
     <w:pPrDefault/>
   </w:docDefaults>
-  <w:latentStyles w:defLockedState="0" w:defUIPriority="0" w:defSemiHidden="0" w:defUnhideWhenUsed="0" w:defQFormat="0" w:count="371">
+  <w:latentStyles w:defLockedState="0" w:defUIPriority="0" w:defSemiHidden="0" w:defUnhideWhenUsed="0" w:defQFormat="0" w:count="374">
     <w:lsdException w:name="Normal" w:qFormat="1"/>
     <w:lsdException w:name="heading 1" w:qFormat="1"/>
     <w:lsdException w:name="heading 2" w:semiHidden="1" w:unhideWhenUsed="1" w:qFormat="1"/>
@@ -2865,7 +2760,6 @@
     <w:lsdException w:name="HTML Sample" w:semiHidden="1" w:unhideWhenUsed="1"/>
     <w:lsdException w:name="HTML Typewriter" w:semiHidden="1" w:unhideWhenUsed="1"/>
     <w:lsdException w:name="HTML Variable" w:semiHidden="1" w:unhideWhenUsed="1"/>
-    <w:lsdException w:name="Normal Table" w:semiHidden="1" w:unhideWhenUsed="1"/>
     <w:lsdException w:name="annotation subject" w:semiHidden="1" w:unhideWhenUsed="1"/>
     <w:lsdException w:name="No List" w:semiHidden="1" w:unhideWhenUsed="1"/>
     <w:lsdException w:name="Outline List 1" w:semiHidden="1" w:unhideWhenUsed="1"/>
@@ -2910,7 +2804,6 @@
     <w:lsdException w:name="Table Professional" w:semiHidden="1" w:unhideWhenUsed="1"/>
     <w:lsdException w:name="Table Subtle 1" w:semiHidden="1" w:unhideWhenUsed="1"/>
     <w:lsdException w:name="Table Subtle 2" w:semiHidden="1" w:unhideWhenUsed="1"/>
-    <w:lsdException w:name="Table Web 1" w:semiHidden="1" w:unhideWhenUsed="1"/>
     <w:lsdException w:name="Table Web 2" w:semiHidden="1" w:unhideWhenUsed="1"/>
     <w:lsdException w:name="Table Web 3" w:semiHidden="1" w:unhideWhenUsed="1"/>
     <w:lsdException w:name="Balloon Text" w:semiHidden="1" w:unhideWhenUsed="1"/>
@@ -3130,6 +3023,9 @@
     <w:lsdException w:name="List Table 5 Dark Accent 6" w:uiPriority="50"/>
     <w:lsdException w:name="List Table 6 Colorful Accent 6" w:uiPriority="51"/>
     <w:lsdException w:name="List Table 7 Colorful Accent 6" w:uiPriority="52"/>
+    <w:lsdException w:name="Mention" w:semiHidden="1" w:uiPriority="99" w:unhideWhenUsed="1"/>
+    <w:lsdException w:name="Smart Hyperlink" w:semiHidden="1" w:uiPriority="99" w:unhideWhenUsed="1"/>
+    <w:lsdException w:name="Hashtag" w:semiHidden="1" w:uiPriority="99" w:unhideWhenUsed="1"/>
   </w:latentStyles>
   <w:style w:type="paragraph" w:default="1" w:styleId="Normal">
     <w:name w:val="Normal"/>
@@ -3605,7 +3501,7 @@
 </file>
 
 <file path=customXml/itemProps1.xml><?xml version="1.0" encoding="utf-8"?>
-<ds:datastoreItem xmlns:ds="http://schemas.openxmlformats.org/officeDocument/2006/customXml" ds:itemID="{FF175916-F1A6-4DDB-B160-D94CAA05CE0C}">
+<ds:datastoreItem xmlns:ds="http://schemas.openxmlformats.org/officeDocument/2006/customXml" ds:itemID="{BDEE53DB-95EE-4F58-85CE-B7FBCF16BBFA}">
   <ds:schemaRefs>
     <ds:schemaRef ds:uri="http://schemas.openxmlformats.org/officeDocument/2006/bibliography"/>
   </ds:schemaRefs>

</xml_diff>